<commit_message>
updated lazy people docs
</commit_message>
<xml_diff>
--- a/Metrics/Adel/Adel.docx
+++ b/Metrics/Adel/Adel.docx
@@ -1,6 +1,6 @@
 
 <file path=word/document.xml><?xml version="1.0" encoding="utf-8"?>
-<w:document xmlns:o="urn:schemas-microsoft-com:office:office" xmlns:r="http://schemas.openxmlformats.org/officeDocument/2006/relationships" xmlns:v="urn:schemas-microsoft-com:vml" xmlns:w="http://schemas.openxmlformats.org/wordprocessingml/2006/main" xmlns:w10="urn:schemas-microsoft-com:office:word" xmlns:wp="http://schemas.openxmlformats.org/drawingml/2006/wordprocessingDrawing" xmlns:wps="http://schemas.microsoft.com/office/word/2010/wordprocessingShape" xmlns:wpg="http://schemas.microsoft.com/office/word/2010/wordprocessingGroup" xmlns:mc="http://schemas.openxmlformats.org/markup-compatibility/2006" xmlns:wp14="http://schemas.microsoft.com/office/word/2010/wordprocessingDrawing" xmlns:w14="http://schemas.microsoft.com/office/word/2010/wordml" xmlns:w15="http://schemas.microsoft.com/office/word/2012/wordml" mc:Ignorable="w14 wp14 w15">
+<w:document xmlns:wpc="http://schemas.microsoft.com/office/word/2010/wordprocessingCanvas" xmlns:cx="http://schemas.microsoft.com/office/drawing/2014/chartex" xmlns:cx1="http://schemas.microsoft.com/office/drawing/2015/9/8/chartex" xmlns:cx2="http://schemas.microsoft.com/office/drawing/2015/10/21/chartex" xmlns:cx3="http://schemas.microsoft.com/office/drawing/2016/5/9/chartex" xmlns:cx4="http://schemas.microsoft.com/office/drawing/2016/5/10/chartex" xmlns:cx5="http://schemas.microsoft.com/office/drawing/2016/5/11/chartex" xmlns:cx6="http://schemas.microsoft.com/office/drawing/2016/5/12/chartex" xmlns:cx7="http://schemas.microsoft.com/office/drawing/2016/5/13/chartex" xmlns:cx8="http://schemas.microsoft.com/office/drawing/2016/5/14/chartex" xmlns:mc="http://schemas.openxmlformats.org/markup-compatibility/2006" xmlns:aink="http://schemas.microsoft.com/office/drawing/2016/ink" xmlns:am3d="http://schemas.microsoft.com/office/drawing/2017/model3d" xmlns:o="urn:schemas-microsoft-com:office:office" xmlns:r="http://schemas.openxmlformats.org/officeDocument/2006/relationships" xmlns:m="http://schemas.openxmlformats.org/officeDocument/2006/math" xmlns:v="urn:schemas-microsoft-com:vml" xmlns:wp14="http://schemas.microsoft.com/office/word/2010/wordprocessingDrawing" xmlns:wp="http://schemas.openxmlformats.org/drawingml/2006/wordprocessingDrawing" xmlns:w10="urn:schemas-microsoft-com:office:word" xmlns:w="http://schemas.openxmlformats.org/wordprocessingml/2006/main" xmlns:w14="http://schemas.microsoft.com/office/word/2010/wordml" xmlns:w15="http://schemas.microsoft.com/office/word/2012/wordml" xmlns:w16cex="http://schemas.microsoft.com/office/word/2018/wordml/cex" xmlns:w16cid="http://schemas.microsoft.com/office/word/2016/wordml/cid" xmlns:w16="http://schemas.microsoft.com/office/word/2018/wordml" xmlns:w16sdtdh="http://schemas.microsoft.com/office/word/2020/wordml/sdtdatahash" xmlns:w16se="http://schemas.microsoft.com/office/word/2015/wordml/symex" xmlns:wpg="http://schemas.microsoft.com/office/word/2010/wordprocessingGroup" xmlns:wpi="http://schemas.microsoft.com/office/word/2010/wordprocessingInk" xmlns:wne="http://schemas.microsoft.com/office/word/2006/wordml" xmlns:wps="http://schemas.microsoft.com/office/word/2010/wordprocessingShape" mc:Ignorable="w14 w15 w16se w16cid w16 w16cex w16sdtdh wp14">
   <w:body>
     <w:p>
       <w:pPr>
@@ -10,8 +10,7 @@
           <w:numId w:val="1"/>
         </w:numPr>
         <w:rPr>
-          <w:rFonts w:ascii="Calibri Light" w:hAnsi="Calibri Light" w:eastAsia="Calibri Light" w:cs="Calibri Light" w:asciiTheme="majorAscii" w:cstheme="majorAscii" w:eastAsiaTheme="majorAscii" w:hAnsiTheme="majorAscii"/>
-          <w:b/>
+          <w:rFonts w:asciiTheme="majorHAnsi" w:eastAsiaTheme="majorEastAsia" w:hAnsiTheme="majorHAnsi" w:cstheme="majorBidi"/>
           <w:b/>
           <w:bCs/>
           <w:sz w:val="24"/>
@@ -22,40 +21,39 @@
       <w:r>
         <w:rPr>
           <w:rStyle w:val="TITREChar"/>
-          <w:rFonts w:eastAsia="Calibri Light" w:cs="Calibri Light" w:ascii="Calibri Light" w:hAnsi="Calibri Light" w:asciiTheme="majorAscii" w:cstheme="majorAscii" w:eastAsiaTheme="majorAscii" w:hAnsiTheme="majorAscii"/>
+        </w:rPr>
+        <w:t xml:space="preserve">MIF (Method </w:t>
+      </w:r>
+      <w:proofErr w:type="spellStart"/>
+      <w:r>
+        <w:rPr>
+          <w:rStyle w:val="TITREChar"/>
+        </w:rPr>
+        <w:t>Inheritance</w:t>
+      </w:r>
+      <w:proofErr w:type="spellEnd"/>
+      <w:r>
+        <w:rPr>
+          <w:rStyle w:val="TITREChar"/>
+        </w:rPr>
+        <w:t xml:space="preserve"> Factor) :</w:t>
+      </w:r>
+      <w:r>
+        <w:tab/>
+      </w:r>
+      <w:r>
+        <w:rPr>
+          <w:rStyle w:val="TITREChar"/>
+        </w:rPr>
+        <w:t>[</w:t>
+      </w:r>
+      <w:r>
+        <w:rPr>
+          <w:rFonts w:asciiTheme="majorHAnsi" w:eastAsiaTheme="majorEastAsia" w:hAnsiTheme="majorHAnsi" w:cstheme="majorBidi"/>
           <w:b/>
           <w:bCs/>
           <w:sz w:val="24"/>
           <w:szCs w:val="24"/>
-        </w:rPr>
-        <w:t>MIF (Method Inheritance Factor) :</w:t>
-      </w:r>
-      <w:r>
-        <w:rPr/>
-        <w:tab/>
-      </w:r>
-      <w:r>
-        <w:rPr>
-          <w:rStyle w:val="TITREChar"/>
-          <w:rFonts w:eastAsia="Calibri Light" w:cs="Calibri Light" w:ascii="Calibri Light" w:hAnsi="Calibri Light" w:asciiTheme="majorAscii" w:cstheme="majorAscii" w:eastAsiaTheme="majorAscii" w:hAnsiTheme="majorAscii"/>
-          <w:b/>
-          <w:bCs/>
-          <w:sz w:val="24"/>
-          <w:szCs w:val="24"/>
-        </w:rPr>
-        <w:t>[</w:t>
-      </w:r>
-      <w:r>
-        <w:rPr>
-          <w:rFonts w:eastAsia="Calibri Light" w:cs="Calibri Light" w:ascii="Calibri Light" w:hAnsi="Calibri Light" w:asciiTheme="majorAscii" w:cstheme="majorAscii" w:eastAsiaTheme="majorAscii" w:hAnsiTheme="majorAscii"/>
-          <w:b/>
-          <w:bCs/>
-          <w:position w:val="0"/>
-          <w:sz w:val="24"/>
-          <w:sz w:val="24"/>
-          <w:szCs w:val="24"/>
-          <w:u w:val="none"/>
-          <w:vertAlign w:val="baseline"/>
         </w:rPr>
         <w:t>Abreu and Melo, 1996]</w:t>
       </w:r>
@@ -69,8 +67,7 @@
           <w:numId w:val="1"/>
         </w:numPr>
         <w:rPr>
-          <w:rFonts w:ascii="Calibri Light" w:hAnsi="Calibri Light" w:eastAsia="Calibri Light" w:cs="Calibri Light" w:asciiTheme="majorAscii" w:cstheme="majorAscii" w:eastAsiaTheme="majorAscii" w:hAnsiTheme="majorAscii"/>
-          <w:b/>
+          <w:rFonts w:asciiTheme="majorHAnsi" w:eastAsiaTheme="majorEastAsia" w:hAnsiTheme="majorHAnsi" w:cstheme="majorBidi"/>
           <w:b/>
           <w:bCs/>
           <w:sz w:val="24"/>
@@ -81,14 +78,19 @@
         <w:rPr>
           <w:b/>
           <w:bCs/>
-          <w:u w:val="none"/>
-        </w:rPr>
-        <w:t>Description :</w:t>
-      </w:r>
-      <w:r>
-        <w:rPr>
-          <w:b w:val="false"/>
-          <w:bCs w:val="false"/>
+          <w:u w:val="single"/>
+        </w:rPr>
+        <w:t>Définition</w:t>
+      </w:r>
+      <w:r>
+        <w:rPr>
+          <w:b/>
+          <w:bCs/>
+        </w:rPr>
+        <w:t xml:space="preserve"> :</w:t>
+      </w:r>
+      <w:r>
+        <w:rPr>
           <w:sz w:val="20"/>
           <w:szCs w:val="20"/>
         </w:rPr>
@@ -103,8 +105,7 @@
           <w:numId w:val="1"/>
         </w:numPr>
         <w:rPr>
-          <w:rFonts w:ascii="Calibri Light" w:hAnsi="Calibri Light" w:eastAsia="Calibri Light" w:cs="Calibri Light" w:asciiTheme="majorAscii" w:cstheme="majorAscii" w:eastAsiaTheme="majorAscii" w:hAnsiTheme="majorAscii"/>
-          <w:b/>
+          <w:rFonts w:asciiTheme="majorHAnsi" w:eastAsiaTheme="majorEastAsia" w:hAnsiTheme="majorHAnsi" w:cstheme="majorBidi"/>
           <w:b/>
           <w:bCs/>
           <w:sz w:val="24"/>
@@ -115,58 +116,55 @@
         <w:rPr>
           <w:b/>
           <w:bCs/>
-          <w:u w:val="none"/>
         </w:rPr>
         <w:t>Formule :</w:t>
       </w:r>
       <w:r>
-        <w:rPr>
-          <w:b w:val="false"/>
-          <w:bCs w:val="false"/>
-          <w:u w:val="none"/>
-        </w:rPr>
         <w:t xml:space="preserve"> </w:t>
       </w:r>
-      <w:r>
-        <w:rPr/>
-      </w:r>
-      <m:oMath xmlns:m="http://schemas.openxmlformats.org/officeDocument/2006/math">
+      <m:oMath>
         <m:r>
           <w:rPr>
             <w:rFonts w:ascii="Cambria Math" w:hAnsi="Cambria Math"/>
           </w:rPr>
-          <m:t xml:space="preserve">𝑀𝐼𝐹</m:t>
+          <m:t>MIF</m:t>
         </m:r>
         <m:r>
           <w:rPr>
             <w:rFonts w:ascii="Cambria Math" w:hAnsi="Cambria Math"/>
           </w:rPr>
-          <m:t xml:space="preserve">=</m:t>
+          <m:t>=</m:t>
         </m:r>
         <m:f>
+          <m:fPr>
+            <m:ctrlPr>
+              <w:rPr>
+                <w:rFonts w:ascii="Cambria Math" w:hAnsi="Cambria Math"/>
+              </w:rPr>
+            </m:ctrlPr>
+          </m:fPr>
           <m:num>
             <m:nary>
               <m:naryPr>
                 <m:chr m:val="∑"/>
+                <m:ctrlPr>
+                  <w:rPr>
+                    <w:rFonts w:ascii="Cambria Math" w:hAnsi="Cambria Math"/>
+                  </w:rPr>
+                </m:ctrlPr>
               </m:naryPr>
               <m:sub>
                 <m:r>
                   <w:rPr>
                     <w:rFonts w:ascii="Cambria Math" w:hAnsi="Cambria Math"/>
                   </w:rPr>
-                  <m:t xml:space="preserve">𝑖</m:t>
+                  <m:t>i</m:t>
                 </m:r>
                 <m:r>
                   <w:rPr>
                     <w:rFonts w:ascii="Cambria Math" w:hAnsi="Cambria Math"/>
                   </w:rPr>
-                  <m:t xml:space="preserve">=</m:t>
-                </m:r>
-                <m:r>
-                  <w:rPr>
-                    <w:rFonts w:ascii="Cambria Math" w:hAnsi="Cambria Math"/>
-                  </w:rPr>
-                  <m:t xml:space="preserve">1</m:t>
+                  <m:t>=1</m:t>
                 </m:r>
               </m:sub>
               <m:sup>
@@ -174,23 +172,24 @@
                   <w:rPr>
                     <w:rFonts w:ascii="Cambria Math" w:hAnsi="Cambria Math"/>
                   </w:rPr>
-                  <m:t xml:space="preserve">𝑇𝑜𝑡𝑎𝑙</m:t>
-                </m:r>
-                <m:r>
-                  <w:rPr>
-                    <w:rFonts w:ascii="Cambria Math" w:hAnsi="Cambria Math"/>
-                  </w:rPr>
-                  <m:t xml:space="preserve">𝐶𝑙𝑎𝑠𝑠𝑒𝑠</m:t>
+                  <m:t>TotalClasses</m:t>
                 </m:r>
               </m:sup>
               <m:e>
                 <m:sSub>
+                  <m:sSubPr>
+                    <m:ctrlPr>
+                      <w:rPr>
+                        <w:rFonts w:ascii="Cambria Math" w:hAnsi="Cambria Math"/>
+                      </w:rPr>
+                    </m:ctrlPr>
+                  </m:sSubPr>
                   <m:e>
                     <m:r>
                       <w:rPr>
                         <w:rFonts w:ascii="Cambria Math" w:hAnsi="Cambria Math"/>
                       </w:rPr>
-                      <m:t xml:space="preserve">𝑀</m:t>
+                      <m:t>M</m:t>
                     </m:r>
                   </m:e>
                   <m:sub>
@@ -198,23 +197,51 @@
                       <w:rPr>
                         <w:rFonts w:ascii="Cambria Math" w:hAnsi="Cambria Math"/>
                       </w:rPr>
-                      <m:t xml:space="preserve">𝑖𝑛h𝑒𝑟𝑖𝑡𝑒𝑑</m:t>
+                      <m:t>in</m:t>
+                    </m:r>
+                    <m:r>
+                      <w:rPr>
+                        <w:rFonts w:ascii="Cambria Math" w:hAnsi="Cambria Math"/>
+                      </w:rPr>
+                      <m:t>h</m:t>
+                    </m:r>
+                    <m:r>
+                      <w:rPr>
+                        <w:rFonts w:ascii="Cambria Math" w:hAnsi="Cambria Math"/>
+                      </w:rPr>
+                      <m:t>er</m:t>
+                    </m:r>
+                    <m:r>
+                      <w:rPr>
+                        <w:rFonts w:ascii="Cambria Math" w:hAnsi="Cambria Math"/>
+                      </w:rPr>
+                      <m:t>ited</m:t>
                     </m:r>
                   </m:sub>
                 </m:sSub>
                 <m:d>
                   <m:dPr>
-                    <m:begChr m:val="("/>
-                    <m:endChr m:val=")"/>
+                    <m:ctrlPr>
+                      <w:rPr>
+                        <w:rFonts w:ascii="Cambria Math" w:hAnsi="Cambria Math"/>
+                      </w:rPr>
+                    </m:ctrlPr>
                   </m:dPr>
                   <m:e>
                     <m:sSub>
+                      <m:sSubPr>
+                        <m:ctrlPr>
+                          <w:rPr>
+                            <w:rFonts w:ascii="Cambria Math" w:hAnsi="Cambria Math"/>
+                          </w:rPr>
+                        </m:ctrlPr>
+                      </m:sSubPr>
                       <m:e>
                         <m:r>
                           <w:rPr>
                             <w:rFonts w:ascii="Cambria Math" w:hAnsi="Cambria Math"/>
                           </w:rPr>
-                          <m:t xml:space="preserve">𝐶</m:t>
+                          <m:t>C</m:t>
                         </m:r>
                       </m:e>
                       <m:sub>
@@ -222,7 +249,7 @@
                           <w:rPr>
                             <w:rFonts w:ascii="Cambria Math" w:hAnsi="Cambria Math"/>
                           </w:rPr>
-                          <m:t xml:space="preserve">𝑖</m:t>
+                          <m:t>i</m:t>
                         </m:r>
                       </m:sub>
                     </m:sSub>
@@ -235,25 +262,24 @@
             <m:nary>
               <m:naryPr>
                 <m:chr m:val="∑"/>
+                <m:ctrlPr>
+                  <w:rPr>
+                    <w:rFonts w:ascii="Cambria Math" w:hAnsi="Cambria Math"/>
+                  </w:rPr>
+                </m:ctrlPr>
               </m:naryPr>
               <m:sub>
                 <m:r>
                   <w:rPr>
                     <w:rFonts w:ascii="Cambria Math" w:hAnsi="Cambria Math"/>
                   </w:rPr>
-                  <m:t xml:space="preserve">𝑖</m:t>
+                  <m:t>i</m:t>
                 </m:r>
                 <m:r>
                   <w:rPr>
                     <w:rFonts w:ascii="Cambria Math" w:hAnsi="Cambria Math"/>
                   </w:rPr>
-                  <m:t xml:space="preserve">=</m:t>
-                </m:r>
-                <m:r>
-                  <w:rPr>
-                    <w:rFonts w:ascii="Cambria Math" w:hAnsi="Cambria Math"/>
-                  </w:rPr>
-                  <m:t xml:space="preserve">1</m:t>
+                  <m:t>=1</m:t>
                 </m:r>
               </m:sub>
               <m:sup>
@@ -261,23 +287,24 @@
                   <w:rPr>
                     <w:rFonts w:ascii="Cambria Math" w:hAnsi="Cambria Math"/>
                   </w:rPr>
-                  <m:t xml:space="preserve">𝑇𝑜𝑡𝑎𝑙</m:t>
-                </m:r>
-                <m:r>
-                  <w:rPr>
-                    <w:rFonts w:ascii="Cambria Math" w:hAnsi="Cambria Math"/>
-                  </w:rPr>
-                  <m:t xml:space="preserve">𝐶𝑙𝑎𝑠𝑠𝑒𝑠</m:t>
+                  <m:t>TotalClasses</m:t>
                 </m:r>
               </m:sup>
               <m:e>
                 <m:sSub>
+                  <m:sSubPr>
+                    <m:ctrlPr>
+                      <w:rPr>
+                        <w:rFonts w:ascii="Cambria Math" w:hAnsi="Cambria Math"/>
+                      </w:rPr>
+                    </m:ctrlPr>
+                  </m:sSubPr>
                   <m:e>
                     <m:r>
                       <w:rPr>
                         <w:rFonts w:ascii="Cambria Math" w:hAnsi="Cambria Math"/>
                       </w:rPr>
-                      <m:t xml:space="preserve">𝑀</m:t>
+                      <m:t>M</m:t>
                     </m:r>
                   </m:e>
                   <m:sub>
@@ -285,23 +312,33 @@
                       <w:rPr>
                         <w:rFonts w:ascii="Cambria Math" w:hAnsi="Cambria Math"/>
                       </w:rPr>
-                      <m:t xml:space="preserve">𝑎𝑣𝑎𝑖𝑙𝑎𝑏𝑙𝑒</m:t>
+                      <m:t>available</m:t>
                     </m:r>
                   </m:sub>
                 </m:sSub>
                 <m:d>
                   <m:dPr>
-                    <m:begChr m:val="("/>
-                    <m:endChr m:val=")"/>
+                    <m:ctrlPr>
+                      <w:rPr>
+                        <w:rFonts w:ascii="Cambria Math" w:hAnsi="Cambria Math"/>
+                      </w:rPr>
+                    </m:ctrlPr>
                   </m:dPr>
                   <m:e>
                     <m:sSub>
+                      <m:sSubPr>
+                        <m:ctrlPr>
+                          <w:rPr>
+                            <w:rFonts w:ascii="Cambria Math" w:hAnsi="Cambria Math"/>
+                          </w:rPr>
+                        </m:ctrlPr>
+                      </m:sSubPr>
                       <m:e>
                         <m:r>
                           <w:rPr>
                             <w:rFonts w:ascii="Cambria Math" w:hAnsi="Cambria Math"/>
                           </w:rPr>
-                          <m:t xml:space="preserve">𝐶</m:t>
+                          <m:t>C</m:t>
                         </m:r>
                       </m:e>
                       <m:sub>
@@ -309,7 +346,7 @@
                           <w:rPr>
                             <w:rFonts w:ascii="Cambria Math" w:hAnsi="Cambria Math"/>
                           </w:rPr>
-                          <m:t xml:space="preserve">𝑖</m:t>
+                          <m:t>i</m:t>
                         </m:r>
                       </m:sub>
                     </m:sSub>
@@ -321,20 +358,12 @@
         </m:f>
       </m:oMath>
       <w:r>
-        <w:rPr>
-          <w:b w:val="false"/>
-          <w:bCs w:val="false"/>
-          <w:u w:val="none"/>
-        </w:rPr>
         <w:tab/>
       </w:r>
       <w:r>
         <w:rPr>
-          <w:b w:val="false"/>
-          <w:bCs w:val="false"/>
           <w:sz w:val="20"/>
           <w:szCs w:val="20"/>
-          <w:u w:val="none"/>
         </w:rPr>
         <w:t>tel que :</w:t>
       </w:r>
@@ -342,37 +371,26 @@
     <w:p>
       <w:pPr>
         <w:pStyle w:val="ListParagraph"/>
-        <w:numPr>
-          <w:ilvl w:val="0"/>
-          <w:numId w:val="0"/>
-        </w:numPr>
-        <w:ind w:left="1440" w:hanging="0"/>
-        <w:rPr>
-          <w:b w:val="false"/>
-          <w:b w:val="false"/>
-          <w:bCs w:val="false"/>
-          <w:u w:val="none"/>
-        </w:rPr>
-      </w:pPr>
-      <w:r>
-        <w:rPr>
-          <w:b w:val="false"/>
-          <w:bCs w:val="false"/>
-          <w:u w:val="none"/>
-        </w:rPr>
+        <w:ind w:left="1440"/>
+      </w:pPr>
+      <w:r>
         <w:t xml:space="preserve"> </w:t>
       </w:r>
-      <w:r>
-        <w:rPr/>
-      </w:r>
-      <m:oMath xmlns:m="http://schemas.openxmlformats.org/officeDocument/2006/math">
+      <m:oMath>
         <m:sSub>
+          <m:sSubPr>
+            <m:ctrlPr>
+              <w:rPr>
+                <w:rFonts w:ascii="Cambria Math" w:hAnsi="Cambria Math"/>
+              </w:rPr>
+            </m:ctrlPr>
+          </m:sSubPr>
           <m:e>
             <m:r>
               <w:rPr>
                 <w:rFonts w:ascii="Cambria Math" w:hAnsi="Cambria Math"/>
               </w:rPr>
-              <m:t xml:space="preserve">𝑀</m:t>
+              <m:t>M</m:t>
             </m:r>
           </m:e>
           <m:sub>
@@ -380,21 +398,24 @@
               <w:rPr>
                 <w:rFonts w:ascii="Cambria Math" w:hAnsi="Cambria Math"/>
               </w:rPr>
-              <m:t xml:space="preserve">𝑎𝑣𝑎𝑖𝑙𝑎𝑏𝑙𝑒</m:t>
+              <m:t>available</m:t>
             </m:r>
           </m:sub>
         </m:sSub>
         <m:d>
           <m:dPr>
-            <m:begChr m:val="("/>
-            <m:endChr m:val=")"/>
+            <m:ctrlPr>
+              <w:rPr>
+                <w:rFonts w:ascii="Cambria Math" w:hAnsi="Cambria Math"/>
+              </w:rPr>
+            </m:ctrlPr>
           </m:dPr>
           <m:e>
             <m:r>
               <w:rPr>
                 <w:rFonts w:ascii="Cambria Math" w:hAnsi="Cambria Math"/>
               </w:rPr>
-              <m:t xml:space="preserve">𝐶</m:t>
+              <m:t>C</m:t>
             </m:r>
           </m:e>
         </m:d>
@@ -402,15 +423,22 @@
           <w:rPr>
             <w:rFonts w:ascii="Cambria Math" w:hAnsi="Cambria Math"/>
           </w:rPr>
-          <m:t xml:space="preserve">=</m:t>
+          <m:t>=</m:t>
         </m:r>
         <m:sSub>
+          <m:sSubPr>
+            <m:ctrlPr>
+              <w:rPr>
+                <w:rFonts w:ascii="Cambria Math" w:hAnsi="Cambria Math"/>
+              </w:rPr>
+            </m:ctrlPr>
+          </m:sSubPr>
           <m:e>
             <m:r>
               <w:rPr>
                 <w:rFonts w:ascii="Cambria Math" w:hAnsi="Cambria Math"/>
               </w:rPr>
-              <m:t xml:space="preserve">𝑀</m:t>
+              <m:t>M</m:t>
             </m:r>
           </m:e>
           <m:sub>
@@ -418,21 +446,36 @@
               <w:rPr>
                 <w:rFonts w:ascii="Cambria Math" w:hAnsi="Cambria Math"/>
               </w:rPr>
-              <m:t xml:space="preserve">𝑖𝑛h𝑒𝑟𝑖𝑡𝑒𝑑</m:t>
+              <m:t>in</m:t>
+            </m:r>
+            <m:r>
+              <w:rPr>
+                <w:rFonts w:ascii="Cambria Math" w:hAnsi="Cambria Math"/>
+              </w:rPr>
+              <m:t>h</m:t>
+            </m:r>
+            <m:r>
+              <w:rPr>
+                <w:rFonts w:ascii="Cambria Math" w:hAnsi="Cambria Math"/>
+              </w:rPr>
+              <m:t>erited</m:t>
             </m:r>
           </m:sub>
         </m:sSub>
         <m:d>
           <m:dPr>
-            <m:begChr m:val="("/>
-            <m:endChr m:val=")"/>
+            <m:ctrlPr>
+              <w:rPr>
+                <w:rFonts w:ascii="Cambria Math" w:hAnsi="Cambria Math"/>
+              </w:rPr>
+            </m:ctrlPr>
           </m:dPr>
           <m:e>
             <m:r>
               <w:rPr>
                 <w:rFonts w:ascii="Cambria Math" w:hAnsi="Cambria Math"/>
               </w:rPr>
-              <m:t xml:space="preserve">𝐶</m:t>
+              <m:t>C</m:t>
             </m:r>
           </m:e>
         </m:d>
@@ -440,15 +483,22 @@
           <w:rPr>
             <w:rFonts w:ascii="Cambria Math" w:hAnsi="Cambria Math"/>
           </w:rPr>
-          <m:t xml:space="preserve">+</m:t>
+          <m:t>+</m:t>
         </m:r>
         <m:sSub>
+          <m:sSubPr>
+            <m:ctrlPr>
+              <w:rPr>
+                <w:rFonts w:ascii="Cambria Math" w:hAnsi="Cambria Math"/>
+              </w:rPr>
+            </m:ctrlPr>
+          </m:sSubPr>
           <m:e>
             <m:r>
               <w:rPr>
                 <w:rFonts w:ascii="Cambria Math" w:hAnsi="Cambria Math"/>
               </w:rPr>
-              <m:t xml:space="preserve">𝑀</m:t>
+              <m:t>M</m:t>
             </m:r>
           </m:e>
           <m:sub>
@@ -456,21 +506,24 @@
               <w:rPr>
                 <w:rFonts w:ascii="Cambria Math" w:hAnsi="Cambria Math"/>
               </w:rPr>
-              <m:t xml:space="preserve">𝑑𝑒𝑓𝑖𝑛𝑒𝑑</m:t>
+              <m:t>defined</m:t>
             </m:r>
           </m:sub>
         </m:sSub>
         <m:d>
           <m:dPr>
-            <m:begChr m:val="("/>
-            <m:endChr m:val=")"/>
+            <m:ctrlPr>
+              <w:rPr>
+                <w:rFonts w:ascii="Cambria Math" w:hAnsi="Cambria Math"/>
+              </w:rPr>
+            </m:ctrlPr>
           </m:dPr>
           <m:e>
             <m:r>
               <w:rPr>
                 <w:rFonts w:ascii="Cambria Math" w:hAnsi="Cambria Math"/>
               </w:rPr>
-              <m:t xml:space="preserve">𝐶</m:t>
+              <m:t>C</m:t>
             </m:r>
           </m:e>
         </m:d>
@@ -479,47 +532,37 @@
     <w:p>
       <w:pPr>
         <w:pStyle w:val="ListParagraph"/>
-        <w:numPr>
-          <w:ilvl w:val="0"/>
-          <w:numId w:val="0"/>
-        </w:numPr>
-        <w:ind w:hanging="0"/>
-        <w:rPr/>
-      </w:pPr>
-      <w:r>
-        <w:rPr/>
-      </w:r>
+        <w:ind w:left="0"/>
+      </w:pPr>
     </w:p>
     <w:p>
       <w:pPr>
         <w:pStyle w:val="TITRE"/>
-        <w:numPr>
-          <w:ilvl w:val="0"/>
-          <w:numId w:val="1"/>
-        </w:numPr>
-        <w:rPr>
-          <w:rFonts w:ascii="Calibri Light" w:hAnsi="Calibri Light" w:eastAsia="Calibri Light" w:cs="Calibri Light" w:asciiTheme="majorAscii" w:cstheme="majorAscii" w:eastAsiaTheme="majorAscii" w:hAnsiTheme="majorAscii"/>
-          <w:b/>
-          <w:b/>
-          <w:bCs/>
-          <w:position w:val="0"/>
-          <w:sz w:val="24"/>
-          <w:sz w:val="24"/>
-          <w:szCs w:val="24"/>
-          <w:u w:val="single"/>
-          <w:vertAlign w:val="baseline"/>
-        </w:rPr>
-      </w:pPr>
-      <w:r>
-        <w:rPr>
-          <w:rFonts w:eastAsia="Calibri Light" w:cs="Calibri Light" w:cstheme="majorAscii" w:eastAsiaTheme="majorAscii"/>
-          <w:b/>
-          <w:bCs/>
-          <w:sz w:val="24"/>
-          <w:szCs w:val="24"/>
-          <w:u w:val="single"/>
-        </w:rPr>
-        <w:t xml:space="preserve">NPMd (Number of Public Methods defined) : </w:t>
+        <w:ind w:hanging="360"/>
+      </w:pPr>
+      <w:proofErr w:type="spellStart"/>
+      <w:r>
+        <w:t>NPMd</w:t>
+      </w:r>
+      <w:proofErr w:type="spellEnd"/>
+      <w:r>
+        <w:t xml:space="preserve"> (</w:t>
+      </w:r>
+      <w:proofErr w:type="spellStart"/>
+      <w:r>
+        <w:t>Number</w:t>
+      </w:r>
+      <w:proofErr w:type="spellEnd"/>
+      <w:r>
+        <w:t xml:space="preserve"> of Public Methods </w:t>
+      </w:r>
+      <w:proofErr w:type="spellStart"/>
+      <w:r>
+        <w:t>defined</w:t>
+      </w:r>
+      <w:proofErr w:type="spellEnd"/>
+      <w:r>
+        <w:t xml:space="preserve">) : </w:t>
       </w:r>
     </w:p>
     <w:p>
@@ -533,45 +576,50 @@
           <w:u w:val="none"/>
         </w:rPr>
       </w:pPr>
-      <w:r>
-        <w:rPr>
-          <w:b/>
-          <w:bCs/>
-          <w:position w:val="0"/>
-          <w:sz w:val="22"/>
+      <w:proofErr w:type="gramStart"/>
+      <w:r>
+        <w:t>Définition</w:t>
+      </w:r>
+      <w:r>
+        <w:rPr>
           <w:sz w:val="22"/>
           <w:szCs w:val="22"/>
           <w:u w:val="none"/>
-          <w:vertAlign w:val="baseline"/>
-        </w:rPr>
-        <w:t>Description :</w:t>
-      </w:r>
-      <w:r>
-        <w:rPr>
-          <w:b w:val="false"/>
-          <w:bCs w:val="false"/>
-          <w:position w:val="0"/>
-          <w:sz w:val="20"/>
+        </w:rPr>
+        <w:t>:</w:t>
+      </w:r>
+      <w:proofErr w:type="gramEnd"/>
+      <w:r>
+        <w:rPr>
+          <w:b w:val="0"/>
+          <w:bCs w:val="0"/>
           <w:sz w:val="20"/>
           <w:szCs w:val="20"/>
           <w:u w:val="none"/>
-          <w:vertAlign w:val="baseline"/>
         </w:rPr>
         <w:t xml:space="preserve"> </w:t>
       </w:r>
       <w:r>
         <w:rPr>
           <w:rFonts w:ascii="Calibri" w:hAnsi="Calibri"/>
-          <w:b w:val="false"/>
-          <w:bCs w:val="false"/>
-          <w:position w:val="0"/>
-          <w:sz w:val="20"/>
+          <w:b w:val="0"/>
+          <w:bCs w:val="0"/>
           <w:sz w:val="20"/>
           <w:szCs w:val="20"/>
           <w:u w:val="none"/>
-          <w:vertAlign w:val="baseline"/>
-        </w:rPr>
-        <w:t>c'est une métrique de niveau classe qui retourne la somme de toutes les méthodes publiques déclaré par une classe donnée.</w:t>
+        </w:rPr>
+        <w:t xml:space="preserve">c'est une métrique de niveau classe qui retourne la somme </w:t>
+      </w:r>
+      <w:r>
+        <w:rPr>
+          <w:rFonts w:ascii="Calibri" w:hAnsi="Calibri"/>
+          <w:b w:val="0"/>
+          <w:bCs w:val="0"/>
+          <w:sz w:val="20"/>
+          <w:szCs w:val="20"/>
+          <w:u w:val="none"/>
+        </w:rPr>
+        <w:t>de toutes les méthodes publiques déclaré par une classe donnée.</w:t>
       </w:r>
     </w:p>
     <w:p>
@@ -581,55 +629,43 @@
           <w:ilvl w:val="0"/>
           <w:numId w:val="0"/>
         </w:numPr>
-        <w:ind w:left="1440" w:hanging="0"/>
-        <w:rPr>
-          <w:b w:val="false"/>
-          <w:b w:val="false"/>
-          <w:bCs w:val="false"/>
-          <w:position w:val="0"/>
-          <w:sz w:val="20"/>
+        <w:ind w:left="1440"/>
+        <w:rPr>
+          <w:b w:val="0"/>
+          <w:bCs w:val="0"/>
           <w:sz w:val="20"/>
           <w:szCs w:val="20"/>
-          <w:vertAlign w:val="baseline"/>
-        </w:rPr>
-      </w:pPr>
-      <w:r>
-        <w:rPr>
-          <w:u w:val="none"/>
-        </w:rPr>
-      </w:r>
+        </w:rPr>
+      </w:pPr>
     </w:p>
     <w:p>
       <w:pPr>
         <w:pStyle w:val="TITRE"/>
-        <w:numPr>
-          <w:ilvl w:val="0"/>
-          <w:numId w:val="1"/>
-        </w:numPr>
-        <w:rPr>
-          <w:b/>
-          <w:b/>
-          <w:bCs/>
-          <w:position w:val="0"/>
-          <w:sz w:val="24"/>
-          <w:sz w:val="24"/>
-          <w:szCs w:val="24"/>
-          <w:u w:val="single"/>
-          <w:vertAlign w:val="baseline"/>
-        </w:rPr>
-      </w:pPr>
-      <w:r>
-        <w:rPr>
-          <w:b/>
-          <w:bCs/>
-          <w:position w:val="0"/>
-          <w:sz w:val="24"/>
-          <w:sz w:val="24"/>
-          <w:szCs w:val="24"/>
-          <w:u w:val="single"/>
-          <w:vertAlign w:val="baseline"/>
-        </w:rPr>
-        <w:t>NPMi (Number of Public Methods inherited) :</w:t>
+        <w:ind w:hanging="360"/>
+      </w:pPr>
+      <w:proofErr w:type="spellStart"/>
+      <w:r>
+        <w:t>NPMi</w:t>
+      </w:r>
+      <w:proofErr w:type="spellEnd"/>
+      <w:r>
+        <w:t xml:space="preserve"> (</w:t>
+      </w:r>
+      <w:proofErr w:type="spellStart"/>
+      <w:r>
+        <w:t>Number</w:t>
+      </w:r>
+      <w:proofErr w:type="spellEnd"/>
+      <w:r>
+        <w:t xml:space="preserve"> of Public Methods </w:t>
+      </w:r>
+      <w:proofErr w:type="spellStart"/>
+      <w:r>
+        <w:t>inherited</w:t>
+      </w:r>
+      <w:proofErr w:type="spellEnd"/>
+      <w:r>
+        <w:t>) :</w:t>
       </w:r>
     </w:p>
     <w:p>
@@ -639,57 +675,51 @@
           <w:ilvl w:val="1"/>
           <w:numId w:val="1"/>
         </w:numPr>
-        <w:rPr>
-          <w:b/>
-          <w:b/>
-          <w:bCs/>
-          <w:position w:val="0"/>
-          <w:sz w:val="24"/>
-          <w:sz w:val="24"/>
-          <w:szCs w:val="24"/>
-          <w:u w:val="single"/>
-          <w:vertAlign w:val="baseline"/>
-        </w:rPr>
-      </w:pPr>
-      <w:r>
-        <w:rPr>
-          <w:b/>
-          <w:bCs/>
-          <w:position w:val="0"/>
-          <w:sz w:val="22"/>
+      </w:pPr>
+      <w:proofErr w:type="gramStart"/>
+      <w:r>
+        <w:t>Définition</w:t>
+      </w:r>
+      <w:r>
+        <w:rPr>
           <w:sz w:val="22"/>
           <w:szCs w:val="22"/>
           <w:u w:val="none"/>
-          <w:vertAlign w:val="baseline"/>
-        </w:rPr>
-        <w:t>Description :</w:t>
-      </w:r>
-      <w:r>
-        <w:rPr>
-          <w:b w:val="false"/>
-          <w:bCs w:val="false"/>
-          <w:position w:val="0"/>
-          <w:sz w:val="20"/>
+        </w:rPr>
+        <w:t>:</w:t>
+      </w:r>
+      <w:proofErr w:type="gramEnd"/>
+      <w:r>
+        <w:rPr>
+          <w:b w:val="0"/>
+          <w:bCs w:val="0"/>
           <w:sz w:val="20"/>
           <w:szCs w:val="20"/>
           <w:u w:val="none"/>
-          <w:vertAlign w:val="baseline"/>
         </w:rPr>
         <w:t xml:space="preserve"> </w:t>
       </w:r>
       <w:r>
         <w:rPr>
           <w:rFonts w:ascii="Calibri" w:hAnsi="Calibri"/>
-          <w:b w:val="false"/>
-          <w:bCs w:val="false"/>
-          <w:position w:val="0"/>
-          <w:sz w:val="20"/>
+          <w:b w:val="0"/>
+          <w:bCs w:val="0"/>
           <w:sz w:val="20"/>
           <w:szCs w:val="20"/>
           <w:u w:val="none"/>
-          <w:vertAlign w:val="baseline"/>
-        </w:rPr>
-        <w:t>c'est une métrique de niveau héritage qui retourne la somme de toutes les méthodes publiques hérite par la classe parent d'une classe donnée.</w:t>
+        </w:rPr>
+        <w:t xml:space="preserve">c'est une métrique de niveau héritage qui retourne la somme de toutes les méthodes publiques hérite par la classe parent d'une </w:t>
+      </w:r>
+      <w:r>
+        <w:rPr>
+          <w:rFonts w:ascii="Calibri" w:hAnsi="Calibri"/>
+          <w:b w:val="0"/>
+          <w:bCs w:val="0"/>
+          <w:sz w:val="20"/>
+          <w:szCs w:val="20"/>
+          <w:u w:val="none"/>
+        </w:rPr>
+        <w:t>classe donnée.</w:t>
       </w:r>
     </w:p>
     <w:p>
@@ -699,58 +729,17 @@
           <w:ilvl w:val="0"/>
           <w:numId w:val="0"/>
         </w:numPr>
-        <w:ind w:left="0" w:hanging="0"/>
-        <w:rPr>
-          <w:b/>
-          <w:b/>
-          <w:bCs/>
-          <w:position w:val="0"/>
-          <w:sz w:val="24"/>
-          <w:sz w:val="24"/>
-          <w:szCs w:val="24"/>
+        <w:rPr>
           <w:u w:val="none"/>
-          <w:vertAlign w:val="baseline"/>
-        </w:rPr>
-      </w:pPr>
-      <w:r>
-        <w:rPr>
-          <w:b/>
-          <w:bCs/>
-          <w:position w:val="0"/>
-          <w:sz w:val="24"/>
-          <w:sz w:val="24"/>
-          <w:szCs w:val="24"/>
-          <w:u w:val="none"/>
-          <w:vertAlign w:val="baseline"/>
-        </w:rPr>
-      </w:r>
+        </w:rPr>
+      </w:pPr>
     </w:p>
     <w:p>
       <w:pPr>
         <w:pStyle w:val="TITRE"/>
-        <w:numPr>
-          <w:ilvl w:val="0"/>
-          <w:numId w:val="1"/>
-        </w:numPr>
-        <w:rPr>
-          <w:b/>
-          <w:b/>
-          <w:bCs/>
-          <w:sz w:val="24"/>
-          <w:szCs w:val="24"/>
-        </w:rPr>
-      </w:pPr>
-      <w:r>
-        <w:rPr>
-          <w:b/>
-          <w:bCs/>
-          <w:position w:val="0"/>
-          <w:sz w:val="24"/>
-          <w:sz w:val="24"/>
-          <w:szCs w:val="24"/>
-          <w:u w:val="single"/>
-          <w:vertAlign w:val="baseline"/>
-        </w:rPr>
+        <w:ind w:hanging="360"/>
+      </w:pPr>
+      <w:r>
         <w:t>PMR (Public Methods Ratio) :</w:t>
       </w:r>
     </w:p>
@@ -762,26 +751,32 @@
           <w:numId w:val="1"/>
         </w:numPr>
         <w:rPr>
-          <w:rFonts w:ascii="Calibri Light" w:hAnsi="Calibri Light" w:eastAsia="Calibri Light" w:cs="Calibri Light" w:asciiTheme="majorAscii" w:cstheme="majorAscii" w:eastAsiaTheme="majorAscii" w:hAnsiTheme="majorAscii"/>
-          <w:b/>
+          <w:rFonts w:asciiTheme="majorHAnsi" w:eastAsiaTheme="majorEastAsia" w:hAnsiTheme="majorHAnsi" w:cstheme="majorBidi"/>
           <w:b/>
           <w:bCs/>
           <w:sz w:val="24"/>
           <w:szCs w:val="24"/>
         </w:rPr>
       </w:pPr>
-      <w:r>
-        <w:rPr>
-          <w:b/>
-          <w:bCs/>
-          <w:u w:val="none"/>
-        </w:rPr>
-        <w:t>Description :</w:t>
-      </w:r>
-      <w:r>
-        <w:rPr>
-          <w:b w:val="false"/>
-          <w:bCs w:val="false"/>
+      <w:proofErr w:type="gramStart"/>
+      <w:r>
+        <w:rPr>
+          <w:b/>
+          <w:bCs/>
+          <w:u w:val="single"/>
+        </w:rPr>
+        <w:t>Définition</w:t>
+      </w:r>
+      <w:r>
+        <w:rPr>
+          <w:b/>
+          <w:bCs/>
+        </w:rPr>
+        <w:t>:</w:t>
+      </w:r>
+      <w:proofErr w:type="gramEnd"/>
+      <w:r>
+        <w:rPr>
           <w:sz w:val="20"/>
           <w:szCs w:val="20"/>
         </w:rPr>
@@ -796,8 +791,7 @@
           <w:numId w:val="1"/>
         </w:numPr>
         <w:rPr>
-          <w:rFonts w:ascii="Calibri Light" w:hAnsi="Calibri Light" w:eastAsia="Calibri Light" w:cs="Calibri Light" w:asciiTheme="majorAscii" w:cstheme="majorAscii" w:eastAsiaTheme="majorAscii" w:hAnsiTheme="majorAscii"/>
-          <w:b/>
+          <w:rFonts w:asciiTheme="majorHAnsi" w:eastAsiaTheme="majorEastAsia" w:hAnsiTheme="majorHAnsi" w:cstheme="majorBidi"/>
           <w:b/>
           <w:bCs/>
           <w:sz w:val="24"/>
@@ -808,60 +802,64 @@
         <w:rPr>
           <w:b/>
           <w:bCs/>
-          <w:u w:val="none"/>
         </w:rPr>
         <w:t>Formule :</w:t>
+      </w:r>
+      <w:r>
+        <w:rPr>
+          <w:b/>
+          <w:bCs/>
+        </w:rPr>
         <w:tab/>
       </w:r>
       <w:r>
-        <w:rPr>
-          <w:b w:val="false"/>
-          <w:bCs w:val="false"/>
-          <w:u w:val="none"/>
-        </w:rPr>
         <w:t xml:space="preserve"> </w:t>
       </w:r>
-      <w:r>
-        <w:rPr/>
-      </w:r>
-      <m:oMath xmlns:m="http://schemas.openxmlformats.org/officeDocument/2006/math">
+      <m:oMath>
         <m:r>
           <w:rPr>
             <w:rFonts w:ascii="Cambria Math" w:hAnsi="Cambria Math"/>
           </w:rPr>
-          <m:t xml:space="preserve">PMR</m:t>
+          <m:t>PMR</m:t>
         </m:r>
         <m:r>
           <w:rPr>
             <w:rFonts w:ascii="Cambria Math" w:hAnsi="Cambria Math"/>
           </w:rPr>
-          <m:t xml:space="preserve">=</m:t>
+          <m:t>=</m:t>
         </m:r>
         <m:f>
+          <m:fPr>
+            <m:ctrlPr>
+              <w:rPr>
+                <w:rFonts w:ascii="Cambria Math" w:hAnsi="Cambria Math"/>
+              </w:rPr>
+            </m:ctrlPr>
+          </m:fPr>
           <m:num>
             <m:r>
               <w:rPr>
                 <w:rFonts w:ascii="Cambria Math" w:hAnsi="Cambria Math"/>
               </w:rPr>
-              <m:t xml:space="preserve">Number</m:t>
-            </m:r>
-            <m:r>
-              <w:rPr>
-                <w:rFonts w:ascii="Cambria Math" w:hAnsi="Cambria Math"/>
-              </w:rPr>
-              <m:t xml:space="preserve">of</m:t>
-            </m:r>
-            <m:r>
-              <w:rPr>
-                <w:rFonts w:ascii="Cambria Math" w:hAnsi="Cambria Math"/>
-              </w:rPr>
-              <m:t xml:space="preserve">Public</m:t>
-            </m:r>
-            <m:r>
-              <w:rPr>
-                <w:rFonts w:ascii="Cambria Math" w:hAnsi="Cambria Math"/>
-              </w:rPr>
-              <m:t xml:space="preserve">Methods</m:t>
+              <m:t>NumberofPublicMet</m:t>
+            </m:r>
+            <m:r>
+              <w:rPr>
+                <w:rFonts w:ascii="Cambria Math" w:hAnsi="Cambria Math"/>
+              </w:rPr>
+              <m:t>h</m:t>
+            </m:r>
+            <m:r>
+              <w:rPr>
+                <w:rFonts w:ascii="Cambria Math" w:hAnsi="Cambria Math"/>
+              </w:rPr>
+              <m:t>od</m:t>
+            </m:r>
+            <m:r>
+              <w:rPr>
+                <w:rFonts w:ascii="Cambria Math" w:hAnsi="Cambria Math"/>
+              </w:rPr>
+              <m:t>s</m:t>
             </m:r>
           </m:num>
           <m:den>
@@ -869,13 +867,19 @@
               <w:rPr>
                 <w:rFonts w:ascii="Cambria Math" w:hAnsi="Cambria Math"/>
               </w:rPr>
-              <m:t xml:space="preserve">Total</m:t>
-            </m:r>
-            <m:r>
-              <w:rPr>
-                <w:rFonts w:ascii="Cambria Math" w:hAnsi="Cambria Math"/>
-              </w:rPr>
-              <m:t xml:space="preserve">Methods</m:t>
+              <m:t>TotalMet</m:t>
+            </m:r>
+            <m:r>
+              <w:rPr>
+                <w:rFonts w:ascii="Cambria Math" w:hAnsi="Cambria Math"/>
+              </w:rPr>
+              <m:t>h</m:t>
+            </m:r>
+            <m:r>
+              <w:rPr>
+                <w:rFonts w:ascii="Cambria Math" w:hAnsi="Cambria Math"/>
+              </w:rPr>
+              <m:t>ods</m:t>
             </m:r>
           </m:den>
         </m:f>
@@ -884,48 +888,24 @@
     <w:p>
       <w:pPr>
         <w:pStyle w:val="ListParagraph"/>
-        <w:numPr>
-          <w:ilvl w:val="0"/>
-          <w:numId w:val="0"/>
-        </w:numPr>
-        <w:ind w:hanging="0"/>
-        <w:rPr/>
-      </w:pPr>
-      <w:r>
-        <w:rPr/>
-      </w:r>
+        <w:ind w:left="0"/>
+      </w:pPr>
     </w:p>
     <w:p>
       <w:pPr>
         <w:pStyle w:val="TITRE"/>
-        <w:numPr>
-          <w:ilvl w:val="0"/>
-          <w:numId w:val="1"/>
-        </w:numPr>
-        <w:rPr>
-          <w:b/>
-          <w:b/>
-          <w:bCs/>
-          <w:position w:val="0"/>
-          <w:sz w:val="24"/>
-          <w:sz w:val="24"/>
-          <w:szCs w:val="24"/>
-          <w:u w:val="single"/>
-          <w:vertAlign w:val="baseline"/>
-        </w:rPr>
-      </w:pPr>
-      <w:r>
-        <w:rPr>
-          <w:b/>
-          <w:bCs/>
-          <w:position w:val="0"/>
-          <w:sz w:val="24"/>
-          <w:sz w:val="24"/>
-          <w:szCs w:val="24"/>
-          <w:u w:val="single"/>
-          <w:vertAlign w:val="baseline"/>
-        </w:rPr>
-        <w:t>IMR (Inherited Methods Ratio) :</w:t>
+        <w:ind w:hanging="360"/>
+      </w:pPr>
+      <w:r>
+        <w:t>IMR (</w:t>
+      </w:r>
+      <w:proofErr w:type="spellStart"/>
+      <w:r>
+        <w:t>Inherited</w:t>
+      </w:r>
+      <w:proofErr w:type="spellEnd"/>
+      <w:r>
+        <w:t xml:space="preserve"> Methods Ratio) :</w:t>
       </w:r>
     </w:p>
     <w:p>
@@ -936,26 +916,32 @@
           <w:numId w:val="1"/>
         </w:numPr>
         <w:rPr>
-          <w:rFonts w:ascii="Calibri Light" w:hAnsi="Calibri Light" w:eastAsia="Calibri Light" w:cs="Calibri Light" w:asciiTheme="majorAscii" w:cstheme="majorAscii" w:eastAsiaTheme="majorAscii" w:hAnsiTheme="majorAscii"/>
-          <w:b/>
+          <w:rFonts w:asciiTheme="majorHAnsi" w:eastAsiaTheme="majorEastAsia" w:hAnsiTheme="majorHAnsi" w:cstheme="majorBidi"/>
           <w:b/>
           <w:bCs/>
           <w:sz w:val="24"/>
           <w:szCs w:val="24"/>
         </w:rPr>
       </w:pPr>
-      <w:r>
-        <w:rPr>
-          <w:b/>
-          <w:bCs/>
-          <w:u w:val="none"/>
-        </w:rPr>
-        <w:t>Description :</w:t>
-      </w:r>
-      <w:r>
-        <w:rPr>
-          <w:b w:val="false"/>
-          <w:bCs w:val="false"/>
+      <w:proofErr w:type="gramStart"/>
+      <w:r>
+        <w:rPr>
+          <w:b/>
+          <w:bCs/>
+          <w:u w:val="single"/>
+        </w:rPr>
+        <w:t>Définition</w:t>
+      </w:r>
+      <w:r>
+        <w:rPr>
+          <w:b/>
+          <w:bCs/>
+        </w:rPr>
+        <w:t>:</w:t>
+      </w:r>
+      <w:proofErr w:type="gramEnd"/>
+      <w:r>
+        <w:rPr>
           <w:sz w:val="20"/>
           <w:szCs w:val="20"/>
         </w:rPr>
@@ -970,8 +956,7 @@
           <w:numId w:val="1"/>
         </w:numPr>
         <w:rPr>
-          <w:rFonts w:ascii="Calibri Light" w:hAnsi="Calibri Light" w:eastAsia="Calibri Light" w:cs="Calibri Light" w:asciiTheme="majorAscii" w:cstheme="majorAscii" w:eastAsiaTheme="majorAscii" w:hAnsiTheme="majorAscii"/>
-          <w:b/>
+          <w:rFonts w:asciiTheme="majorHAnsi" w:eastAsiaTheme="majorEastAsia" w:hAnsiTheme="majorHAnsi" w:cstheme="majorBidi"/>
           <w:b/>
           <w:bCs/>
           <w:sz w:val="24"/>
@@ -982,79 +967,90 @@
         <w:rPr>
           <w:b/>
           <w:bCs/>
-          <w:position w:val="0"/>
-          <w:sz w:val="24"/>
           <w:sz w:val="24"/>
           <w:szCs w:val="24"/>
-          <w:u w:val="none"/>
-          <w:vertAlign w:val="baseline"/>
         </w:rPr>
         <w:t>Formule :</w:t>
-        <w:tab/>
-      </w:r>
-      <w:r>
-        <w:rPr>
-          <w:b w:val="false"/>
-          <w:bCs w:val="false"/>
-          <w:position w:val="0"/>
-          <w:sz w:val="24"/>
+      </w:r>
+      <w:r>
+        <w:rPr>
+          <w:b/>
+          <w:bCs/>
           <w:sz w:val="24"/>
           <w:szCs w:val="24"/>
-          <w:u w:val="none"/>
-          <w:vertAlign w:val="baseline"/>
-        </w:rPr>
-        <w:t xml:space="preserve"> </w:t>
-      </w:r>
-      <w:r>
-        <w:rPr>
-          <w:b/>
-          <w:bCs/>
-          <w:position w:val="0"/>
-          <w:sz w:val="24"/>
+        </w:rPr>
+        <w:tab/>
+      </w:r>
+      <w:r>
+        <w:rPr>
           <w:sz w:val="24"/>
           <w:szCs w:val="24"/>
-          <w:u w:val="single"/>
-          <w:vertAlign w:val="baseline"/>
-        </w:rPr>
-      </w:r>
-      <m:oMath xmlns:m="http://schemas.openxmlformats.org/officeDocument/2006/math">
+        </w:rPr>
+        <w:t xml:space="preserve"> </w:t>
+      </w:r>
+      <m:oMath>
         <m:r>
           <w:rPr>
             <w:rFonts w:ascii="Cambria Math" w:hAnsi="Cambria Math"/>
           </w:rPr>
-          <m:t xml:space="preserve">IMR</m:t>
+          <m:t>IMR</m:t>
         </m:r>
         <m:r>
           <w:rPr>
             <w:rFonts w:ascii="Cambria Math" w:hAnsi="Cambria Math"/>
           </w:rPr>
-          <m:t xml:space="preserve">=</m:t>
+          <m:t>=</m:t>
         </m:r>
         <m:f>
+          <m:fPr>
+            <m:ctrlPr>
+              <w:rPr>
+                <w:rFonts w:ascii="Cambria Math" w:hAnsi="Cambria Math"/>
+              </w:rPr>
+            </m:ctrlPr>
+          </m:fPr>
           <m:num>
             <m:r>
               <w:rPr>
                 <w:rFonts w:ascii="Cambria Math" w:hAnsi="Cambria Math"/>
               </w:rPr>
-              <m:t xml:space="preserve">Number</m:t>
-            </m:r>
-            <m:r>
-              <w:rPr>
-                <w:rFonts w:ascii="Cambria Math" w:hAnsi="Cambria Math"/>
-              </w:rPr>
-              <m:t xml:space="preserve">of</m:t>
-            </m:r>
-            <m:r>
-              <w:rPr>
-                <w:rFonts w:ascii="Cambria Math" w:hAnsi="Cambria Math"/>
-              </w:rPr>
-              <m:t xml:space="preserve">Inherited</m:t>
-            </m:r>
-            <m:r>
-              <w:rPr>
-                <w:rFonts w:ascii="Cambria Math" w:hAnsi="Cambria Math"/>
-              </w:rPr>
-              <m:t xml:space="preserve">Methods</m:t>
+              <m:t>NumberofIn</m:t>
+            </m:r>
+            <m:r>
+              <w:rPr>
+                <w:rFonts w:ascii="Cambria Math" w:hAnsi="Cambria Math"/>
+              </w:rPr>
+              <m:t>h</m:t>
+            </m:r>
+            <m:r>
+              <w:rPr>
+                <w:rFonts w:ascii="Cambria Math" w:hAnsi="Cambria Math"/>
+              </w:rPr>
+              <m:t>erit</m:t>
+            </m:r>
+            <m:r>
+              <w:rPr>
+                <w:rFonts w:ascii="Cambria Math" w:hAnsi="Cambria Math"/>
+              </w:rPr>
+              <m:t>e</m:t>
+            </m:r>
+            <m:r>
+              <w:rPr>
+                <w:rFonts w:ascii="Cambria Math" w:hAnsi="Cambria Math"/>
+              </w:rPr>
+              <m:t>dMet</m:t>
+            </m:r>
+            <m:r>
+              <w:rPr>
+                <w:rFonts w:ascii="Cambria Math" w:hAnsi="Cambria Math"/>
+              </w:rPr>
+              <m:t>h</m:t>
+            </m:r>
+            <m:r>
+              <w:rPr>
+                <w:rFonts w:ascii="Cambria Math" w:hAnsi="Cambria Math"/>
+              </w:rPr>
+              <m:t>ods</m:t>
             </m:r>
           </m:num>
           <m:den>
@@ -1062,13 +1058,19 @@
               <w:rPr>
                 <w:rFonts w:ascii="Cambria Math" w:hAnsi="Cambria Math"/>
               </w:rPr>
-              <m:t xml:space="preserve">Total</m:t>
-            </m:r>
-            <m:r>
-              <w:rPr>
-                <w:rFonts w:ascii="Cambria Math" w:hAnsi="Cambria Math"/>
-              </w:rPr>
-              <m:t xml:space="preserve">Methods</m:t>
+              <m:t>TotalMet</m:t>
+            </m:r>
+            <m:r>
+              <w:rPr>
+                <w:rFonts w:ascii="Cambria Math" w:hAnsi="Cambria Math"/>
+              </w:rPr>
+              <m:t>h</m:t>
+            </m:r>
+            <m:r>
+              <w:rPr>
+                <w:rFonts w:ascii="Cambria Math" w:hAnsi="Cambria Math"/>
+              </w:rPr>
+              <m:t>ods</m:t>
             </m:r>
           </m:den>
         </m:f>
@@ -1077,28 +1079,16 @@
     <w:p>
       <w:pPr>
         <w:pStyle w:val="ListParagraph"/>
-        <w:numPr>
-          <w:ilvl w:val="0"/>
-          <w:numId w:val="0"/>
-        </w:numPr>
-        <w:ind w:hanging="0"/>
-        <w:rPr/>
-      </w:pPr>
-      <w:r>
-        <w:rPr/>
-      </w:r>
+        <w:ind w:left="0"/>
+      </w:pPr>
     </w:p>
     <w:p>
       <w:pPr>
         <w:pStyle w:val="TITRE"/>
-        <w:numPr>
-          <w:ilvl w:val="0"/>
-          <w:numId w:val="1"/>
-        </w:numPr>
+        <w:ind w:hanging="360"/>
         <w:rPr>
           <w:rStyle w:val="TITREChar"/>
           <w:b/>
-          <w:b/>
           <w:bCs/>
         </w:rPr>
       </w:pPr>
@@ -1108,7 +1098,25 @@
           <w:b/>
           <w:bCs/>
         </w:rPr>
-        <w:t>MHF (Method Hidden Factor) :</w:t>
+        <w:t xml:space="preserve">MHF (Method </w:t>
+      </w:r>
+      <w:proofErr w:type="spellStart"/>
+      <w:r>
+        <w:rPr>
+          <w:rStyle w:val="TITREChar"/>
+          <w:b/>
+          <w:bCs/>
+        </w:rPr>
+        <w:t>Hidden</w:t>
+      </w:r>
+      <w:proofErr w:type="spellEnd"/>
+      <w:r>
+        <w:rPr>
+          <w:rStyle w:val="TITREChar"/>
+          <w:b/>
+          <w:bCs/>
+        </w:rPr>
+        <w:t xml:space="preserve"> Factor) :</w:t>
       </w:r>
     </w:p>
     <w:p>
@@ -1119,52 +1127,130 @@
           <w:numId w:val="1"/>
         </w:numPr>
         <w:rPr>
-          <w:rFonts w:ascii="Calibri Light" w:hAnsi="Calibri Light" w:eastAsia="Calibri Light" w:cs="Calibri Light" w:asciiTheme="majorAscii" w:cstheme="majorAscii" w:eastAsiaTheme="majorAscii" w:hAnsiTheme="majorAscii"/>
-          <w:b/>
+          <w:rFonts w:asciiTheme="majorHAnsi" w:eastAsiaTheme="majorEastAsia" w:hAnsiTheme="majorHAnsi" w:cstheme="majorBidi"/>
           <w:b/>
           <w:bCs/>
           <w:sz w:val="24"/>
           <w:szCs w:val="24"/>
         </w:rPr>
       </w:pPr>
-      <w:r>
-        <w:rPr>
-          <w:b/>
-          <w:bCs/>
-          <w:u w:val="none"/>
-        </w:rPr>
-        <w:t>Description :</w:t>
-      </w:r>
-      <w:r>
-        <w:rPr>
-          <w:b w:val="false"/>
-          <w:bCs w:val="false"/>
+      <w:proofErr w:type="gramStart"/>
+      <w:r>
+        <w:rPr>
+          <w:b/>
+          <w:bCs/>
+          <w:u w:val="single"/>
+        </w:rPr>
+        <w:t>Définition</w:t>
+      </w:r>
+      <w:r>
+        <w:rPr>
+          <w:b/>
+          <w:bCs/>
+        </w:rPr>
+        <w:t>:</w:t>
+      </w:r>
+      <w:proofErr w:type="gramEnd"/>
+      <w:r>
+        <w:rPr>
           <w:sz w:val="20"/>
           <w:szCs w:val="20"/>
         </w:rPr>
-        <w:t xml:space="preserve"> c'est une métrique de niveau système qui est le quotient de la somme des méthodes cachée dans chaque classe du système sur la somme des méthodes déclaré de chaque classe du système. </w:t>
-      </w:r>
-      <w:r>
-        <w:rPr>
-          <w:b w:val="false"/>
-          <w:bCs w:val="false"/>
+        <w:t xml:space="preserve"> c'est une métrique de niveau système qui est le quotient de la somme des méthodes cachée dans chaque classe du système sur la somme des méthodes déclaré de chaque classe du</w:t>
+      </w:r>
+      <w:r>
+        <w:rPr>
           <w:sz w:val="20"/>
           <w:szCs w:val="20"/>
         </w:rPr>
-        <w:t>Une m</w:t>
-      </w:r>
-      <w:r>
-        <w:rPr>
-          <w:rFonts w:eastAsia="Calibri" w:cs="" w:cstheme="minorBidi" w:eastAsiaTheme="minorHAnsi"/>
-          <w:b w:val="false"/>
-          <w:bCs w:val="false"/>
-          <w:color w:val="auto"/>
-          <w:kern w:val="0"/>
+        <w:t xml:space="preserve"> système. Une m</w:t>
+      </w:r>
+      <w:r>
+        <w:rPr>
           <w:sz w:val="20"/>
           <w:szCs w:val="20"/>
-          <w:lang w:val="fr-FR" w:eastAsia="en-US" w:bidi="ar-SA"/>
-        </w:rPr>
-        <w:t>éthode chachée 1- est une methode privée, 2- est une methode statique dans la classe parent qui est redefinie par la classe fils avec la meme signature.</w:t>
+        </w:rPr>
+        <w:t xml:space="preserve">éthode </w:t>
+      </w:r>
+      <w:proofErr w:type="spellStart"/>
+      <w:r>
+        <w:rPr>
+          <w:sz w:val="20"/>
+          <w:szCs w:val="20"/>
+        </w:rPr>
+        <w:t>chachée</w:t>
+      </w:r>
+      <w:proofErr w:type="spellEnd"/>
+      <w:r>
+        <w:rPr>
+          <w:sz w:val="20"/>
+          <w:szCs w:val="20"/>
+        </w:rPr>
+        <w:t xml:space="preserve"> 1- est une </w:t>
+      </w:r>
+      <w:proofErr w:type="spellStart"/>
+      <w:r>
+        <w:rPr>
+          <w:sz w:val="20"/>
+          <w:szCs w:val="20"/>
+        </w:rPr>
+        <w:t>methode</w:t>
+      </w:r>
+      <w:proofErr w:type="spellEnd"/>
+      <w:r>
+        <w:rPr>
+          <w:sz w:val="20"/>
+          <w:szCs w:val="20"/>
+        </w:rPr>
+        <w:t xml:space="preserve"> privée, 2- est une </w:t>
+      </w:r>
+      <w:proofErr w:type="spellStart"/>
+      <w:r>
+        <w:rPr>
+          <w:sz w:val="20"/>
+          <w:szCs w:val="20"/>
+        </w:rPr>
+        <w:t>methode</w:t>
+      </w:r>
+      <w:proofErr w:type="spellEnd"/>
+      <w:r>
+        <w:rPr>
+          <w:sz w:val="20"/>
+          <w:szCs w:val="20"/>
+        </w:rPr>
+        <w:t xml:space="preserve"> statique dans la classe parent qui est </w:t>
+      </w:r>
+      <w:proofErr w:type="spellStart"/>
+      <w:r>
+        <w:rPr>
+          <w:sz w:val="20"/>
+          <w:szCs w:val="20"/>
+        </w:rPr>
+        <w:t>redefinie</w:t>
+      </w:r>
+      <w:proofErr w:type="spellEnd"/>
+      <w:r>
+        <w:rPr>
+          <w:sz w:val="20"/>
+          <w:szCs w:val="20"/>
+        </w:rPr>
+        <w:t xml:space="preserve"> par la classe fils avec la </w:t>
+      </w:r>
+      <w:proofErr w:type="spellStart"/>
+      <w:r>
+        <w:rPr>
+          <w:sz w:val="20"/>
+          <w:szCs w:val="20"/>
+        </w:rPr>
+        <w:t>meme</w:t>
+      </w:r>
+      <w:proofErr w:type="spellEnd"/>
+      <w:r>
+        <w:rPr>
+          <w:sz w:val="20"/>
+          <w:szCs w:val="20"/>
+        </w:rPr>
+        <w:t xml:space="preserve"> signature.</w:t>
       </w:r>
     </w:p>
     <w:p>
@@ -1175,8 +1261,7 @@
           <w:numId w:val="1"/>
         </w:numPr>
         <w:rPr>
-          <w:rFonts w:ascii="Calibri Light" w:hAnsi="Calibri Light" w:eastAsia="Calibri Light" w:cs="Calibri Light" w:asciiTheme="majorAscii" w:cstheme="majorAscii" w:eastAsiaTheme="majorAscii" w:hAnsiTheme="majorAscii"/>
-          <w:b/>
+          <w:rFonts w:asciiTheme="majorHAnsi" w:eastAsiaTheme="majorEastAsia" w:hAnsiTheme="majorHAnsi" w:cstheme="majorBidi"/>
           <w:b/>
           <w:bCs/>
           <w:sz w:val="24"/>
@@ -1187,58 +1272,63 @@
         <w:rPr>
           <w:b/>
           <w:bCs/>
-          <w:u w:val="none"/>
-        </w:rPr>
-        <w:t>Formule :</w:t>
-      </w:r>
-      <w:r>
-        <w:rPr>
-          <w:b w:val="false"/>
-          <w:bCs w:val="false"/>
-          <w:u w:val="none"/>
-        </w:rPr>
+          <w:u w:val="single"/>
+        </w:rPr>
+        <w:t>Formule</w:t>
+      </w:r>
+      <w:r>
+        <w:rPr>
+          <w:b/>
+          <w:bCs/>
+        </w:rPr>
+        <w:t xml:space="preserve"> :</w:t>
+      </w:r>
+      <w:r>
         <w:t xml:space="preserve"> </w:t>
       </w:r>
-      <w:r>
-        <w:rPr/>
-      </w:r>
-      <m:oMath xmlns:m="http://schemas.openxmlformats.org/officeDocument/2006/math">
+      <m:oMath>
         <m:r>
           <w:rPr>
             <w:rFonts w:ascii="Cambria Math" w:hAnsi="Cambria Math"/>
           </w:rPr>
-          <m:t xml:space="preserve">MHF</m:t>
+          <m:t>MHF</m:t>
         </m:r>
         <m:r>
           <w:rPr>
             <w:rFonts w:ascii="Cambria Math" w:hAnsi="Cambria Math"/>
           </w:rPr>
-          <m:t xml:space="preserve">=</m:t>
+          <m:t>=</m:t>
         </m:r>
         <m:f>
+          <m:fPr>
+            <m:ctrlPr>
+              <w:rPr>
+                <w:rFonts w:ascii="Cambria Math" w:hAnsi="Cambria Math"/>
+              </w:rPr>
+            </m:ctrlPr>
+          </m:fPr>
           <m:num>
             <m:nary>
               <m:naryPr>
                 <m:chr m:val="∑"/>
+                <m:ctrlPr>
+                  <w:rPr>
+                    <w:rFonts w:ascii="Cambria Math" w:hAnsi="Cambria Math"/>
+                  </w:rPr>
+                </m:ctrlPr>
               </m:naryPr>
               <m:sub>
                 <m:r>
                   <w:rPr>
                     <w:rFonts w:ascii="Cambria Math" w:hAnsi="Cambria Math"/>
                   </w:rPr>
-                  <m:t xml:space="preserve">𝑖</m:t>
+                  <m:t>i</m:t>
                 </m:r>
                 <m:r>
                   <w:rPr>
                     <w:rFonts w:ascii="Cambria Math" w:hAnsi="Cambria Math"/>
                   </w:rPr>
-                  <m:t xml:space="preserve">=</m:t>
-                </m:r>
-                <m:r>
-                  <w:rPr>
-                    <w:rFonts w:ascii="Cambria Math" w:hAnsi="Cambria Math"/>
-                  </w:rPr>
-                  <m:t xml:space="preserve">1</m:t>
+                  <m:t>=1</m:t>
                 </m:r>
               </m:sub>
               <m:sup>
@@ -1246,23 +1336,24 @@
                   <w:rPr>
                     <w:rFonts w:ascii="Cambria Math" w:hAnsi="Cambria Math"/>
                   </w:rPr>
-                  <m:t xml:space="preserve">𝑇𝑜𝑡𝑎𝑙</m:t>
-                </m:r>
-                <m:r>
-                  <w:rPr>
-                    <w:rFonts w:ascii="Cambria Math" w:hAnsi="Cambria Math"/>
-                  </w:rPr>
-                  <m:t xml:space="preserve">𝐶𝑙𝑎𝑠𝑠𝑒𝑠</m:t>
+                  <m:t>TotalClasses</m:t>
                 </m:r>
               </m:sup>
               <m:e>
                 <m:sSub>
+                  <m:sSubPr>
+                    <m:ctrlPr>
+                      <w:rPr>
+                        <w:rFonts w:ascii="Cambria Math" w:hAnsi="Cambria Math"/>
+                      </w:rPr>
+                    </m:ctrlPr>
+                  </m:sSubPr>
                   <m:e>
                     <m:r>
                       <w:rPr>
                         <w:rFonts w:ascii="Cambria Math" w:hAnsi="Cambria Math"/>
                       </w:rPr>
-                      <m:t xml:space="preserve">𝑀</m:t>
+                      <m:t>M</m:t>
                     </m:r>
                   </m:e>
                   <m:sub>
@@ -1270,23 +1361,39 @@
                       <w:rPr>
                         <w:rFonts w:ascii="Cambria Math" w:hAnsi="Cambria Math"/>
                       </w:rPr>
-                      <m:t xml:space="preserve">h𝑖𝑑𝑑𝑒𝑛</m:t>
+                      <m:t>h</m:t>
+                    </m:r>
+                    <m:r>
+                      <w:rPr>
+                        <w:rFonts w:ascii="Cambria Math" w:hAnsi="Cambria Math"/>
+                      </w:rPr>
+                      <m:t>idden</m:t>
                     </m:r>
                   </m:sub>
                 </m:sSub>
                 <m:d>
                   <m:dPr>
-                    <m:begChr m:val="("/>
-                    <m:endChr m:val=")"/>
+                    <m:ctrlPr>
+                      <w:rPr>
+                        <w:rFonts w:ascii="Cambria Math" w:hAnsi="Cambria Math"/>
+                      </w:rPr>
+                    </m:ctrlPr>
                   </m:dPr>
                   <m:e>
                     <m:sSub>
+                      <m:sSubPr>
+                        <m:ctrlPr>
+                          <w:rPr>
+                            <w:rFonts w:ascii="Cambria Math" w:hAnsi="Cambria Math"/>
+                          </w:rPr>
+                        </m:ctrlPr>
+                      </m:sSubPr>
                       <m:e>
                         <m:r>
                           <w:rPr>
                             <w:rFonts w:ascii="Cambria Math" w:hAnsi="Cambria Math"/>
                           </w:rPr>
-                          <m:t xml:space="preserve">𝐶</m:t>
+                          <m:t>C</m:t>
                         </m:r>
                       </m:e>
                       <m:sub>
@@ -1294,7 +1401,7 @@
                           <w:rPr>
                             <w:rFonts w:ascii="Cambria Math" w:hAnsi="Cambria Math"/>
                           </w:rPr>
-                          <m:t xml:space="preserve">𝑖</m:t>
+                          <m:t>i</m:t>
                         </m:r>
                       </m:sub>
                     </m:sSub>
@@ -1307,25 +1414,24 @@
             <m:nary>
               <m:naryPr>
                 <m:chr m:val="∑"/>
+                <m:ctrlPr>
+                  <w:rPr>
+                    <w:rFonts w:ascii="Cambria Math" w:hAnsi="Cambria Math"/>
+                  </w:rPr>
+                </m:ctrlPr>
               </m:naryPr>
               <m:sub>
                 <m:r>
                   <w:rPr>
                     <w:rFonts w:ascii="Cambria Math" w:hAnsi="Cambria Math"/>
                   </w:rPr>
-                  <m:t xml:space="preserve">𝑖</m:t>
+                  <m:t>i</m:t>
                 </m:r>
                 <m:r>
                   <w:rPr>
                     <w:rFonts w:ascii="Cambria Math" w:hAnsi="Cambria Math"/>
                   </w:rPr>
-                  <m:t xml:space="preserve">=</m:t>
-                </m:r>
-                <m:r>
-                  <w:rPr>
-                    <w:rFonts w:ascii="Cambria Math" w:hAnsi="Cambria Math"/>
-                  </w:rPr>
-                  <m:t xml:space="preserve">1</m:t>
+                  <m:t>=1</m:t>
                 </m:r>
               </m:sub>
               <m:sup>
@@ -1333,23 +1439,30 @@
                   <w:rPr>
                     <w:rFonts w:ascii="Cambria Math" w:hAnsi="Cambria Math"/>
                   </w:rPr>
-                  <m:t xml:space="preserve">𝑇𝑜𝑡𝑎𝑙</m:t>
+                  <m:t>Total</m:t>
                 </m:r>
                 <m:r>
                   <w:rPr>
                     <w:rFonts w:ascii="Cambria Math" w:hAnsi="Cambria Math"/>
                   </w:rPr>
-                  <m:t xml:space="preserve">𝐶𝑙𝑎𝑠𝑠𝑒𝑠</m:t>
+                  <m:t>Classes</m:t>
                 </m:r>
               </m:sup>
               <m:e>
                 <m:sSub>
+                  <m:sSubPr>
+                    <m:ctrlPr>
+                      <w:rPr>
+                        <w:rFonts w:ascii="Cambria Math" w:hAnsi="Cambria Math"/>
+                      </w:rPr>
+                    </m:ctrlPr>
+                  </m:sSubPr>
                   <m:e>
                     <m:r>
                       <w:rPr>
                         <w:rFonts w:ascii="Cambria Math" w:hAnsi="Cambria Math"/>
                       </w:rPr>
-                      <m:t xml:space="preserve">𝑀</m:t>
+                      <m:t>M</m:t>
                     </m:r>
                   </m:e>
                   <m:sub>
@@ -1357,23 +1470,33 @@
                       <w:rPr>
                         <w:rFonts w:ascii="Cambria Math" w:hAnsi="Cambria Math"/>
                       </w:rPr>
-                      <m:t xml:space="preserve">𝑑𝑒𝑓𝑖𝑛𝑒𝑑</m:t>
+                      <m:t>defined</m:t>
                     </m:r>
                   </m:sub>
                 </m:sSub>
                 <m:d>
                   <m:dPr>
-                    <m:begChr m:val="("/>
-                    <m:endChr m:val=")"/>
+                    <m:ctrlPr>
+                      <w:rPr>
+                        <w:rFonts w:ascii="Cambria Math" w:hAnsi="Cambria Math"/>
+                      </w:rPr>
+                    </m:ctrlPr>
                   </m:dPr>
                   <m:e>
                     <m:sSub>
+                      <m:sSubPr>
+                        <m:ctrlPr>
+                          <w:rPr>
+                            <w:rFonts w:ascii="Cambria Math" w:hAnsi="Cambria Math"/>
+                          </w:rPr>
+                        </m:ctrlPr>
+                      </m:sSubPr>
                       <m:e>
                         <m:r>
                           <w:rPr>
                             <w:rFonts w:ascii="Cambria Math" w:hAnsi="Cambria Math"/>
                           </w:rPr>
-                          <m:t xml:space="preserve">𝐶</m:t>
+                          <m:t>C</m:t>
                         </m:r>
                       </m:e>
                       <m:sub>
@@ -1381,7 +1504,7 @@
                           <w:rPr>
                             <w:rFonts w:ascii="Cambria Math" w:hAnsi="Cambria Math"/>
                           </w:rPr>
-                          <m:t xml:space="preserve">𝑖</m:t>
+                          <m:t>i</m:t>
                         </m:r>
                       </m:sub>
                     </m:sSub>
@@ -1393,20 +1516,12 @@
         </m:f>
       </m:oMath>
       <w:r>
-        <w:rPr>
-          <w:b w:val="false"/>
-          <w:bCs w:val="false"/>
-          <w:u w:val="none"/>
-        </w:rPr>
         <w:tab/>
       </w:r>
       <w:r>
         <w:rPr>
-          <w:b w:val="false"/>
-          <w:bCs w:val="false"/>
           <w:sz w:val="20"/>
           <w:szCs w:val="20"/>
-          <w:u w:val="none"/>
         </w:rPr>
         <w:t>tel que :</w:t>
       </w:r>
@@ -1414,42 +1529,32 @@
     <w:p>
       <w:pPr>
         <w:pStyle w:val="ListParagraph"/>
-        <w:numPr>
-          <w:ilvl w:val="0"/>
-          <w:numId w:val="0"/>
-        </w:numPr>
-        <w:ind w:left="1440" w:hanging="0"/>
-        <w:rPr>
-          <w:b w:val="false"/>
-          <w:b w:val="false"/>
-          <w:bCs w:val="false"/>
+        <w:ind w:left="1440"/>
+      </w:pPr>
+      <w:r>
+        <w:rPr>
+          <w:rStyle w:val="TITREChar"/>
+          <w:b w:val="0"/>
+          <w:bCs w:val="0"/>
           <w:u w:val="none"/>
         </w:rPr>
-      </w:pPr>
-      <w:r>
-        <w:rPr>
-          <w:rStyle w:val="TITREChar"/>
-          <w:b w:val="false"/>
-          <w:bCs w:val="false"/>
-          <w:u w:val="none"/>
-        </w:rPr>
         <w:t xml:space="preserve"> </w:t>
       </w:r>
-      <w:r>
-        <w:rPr>
-          <w:rStyle w:val="TITREChar"/>
-          <w:b/>
-          <w:bCs/>
-        </w:rPr>
-      </w:r>
-      <m:oMath xmlns:m="http://schemas.openxmlformats.org/officeDocument/2006/math">
+      <m:oMath>
         <m:sSub>
+          <m:sSubPr>
+            <m:ctrlPr>
+              <w:rPr>
+                <w:rFonts w:ascii="Cambria Math" w:hAnsi="Cambria Math"/>
+              </w:rPr>
+            </m:ctrlPr>
+          </m:sSubPr>
           <m:e>
             <m:r>
               <w:rPr>
                 <w:rFonts w:ascii="Cambria Math" w:hAnsi="Cambria Math"/>
               </w:rPr>
-              <m:t xml:space="preserve">𝑀</m:t>
+              <m:t>M</m:t>
             </m:r>
           </m:e>
           <m:sub>
@@ -1457,21 +1562,24 @@
               <w:rPr>
                 <w:rFonts w:ascii="Cambria Math" w:hAnsi="Cambria Math"/>
               </w:rPr>
-              <m:t xml:space="preserve">𝑑𝑒𝑓𝑖𝑛𝑒𝑑</m:t>
+              <m:t>defined</m:t>
             </m:r>
           </m:sub>
         </m:sSub>
         <m:d>
           <m:dPr>
-            <m:begChr m:val="("/>
-            <m:endChr m:val=")"/>
+            <m:ctrlPr>
+              <w:rPr>
+                <w:rFonts w:ascii="Cambria Math" w:hAnsi="Cambria Math"/>
+              </w:rPr>
+            </m:ctrlPr>
           </m:dPr>
           <m:e>
             <m:r>
               <w:rPr>
                 <w:rFonts w:ascii="Cambria Math" w:hAnsi="Cambria Math"/>
               </w:rPr>
-              <m:t xml:space="preserve">𝐶</m:t>
+              <m:t>C</m:t>
             </m:r>
           </m:e>
         </m:d>
@@ -1479,15 +1587,22 @@
           <w:rPr>
             <w:rFonts w:ascii="Cambria Math" w:hAnsi="Cambria Math"/>
           </w:rPr>
-          <m:t xml:space="preserve">=</m:t>
+          <m:t>=</m:t>
         </m:r>
         <m:sSub>
+          <m:sSubPr>
+            <m:ctrlPr>
+              <w:rPr>
+                <w:rFonts w:ascii="Cambria Math" w:hAnsi="Cambria Math"/>
+              </w:rPr>
+            </m:ctrlPr>
+          </m:sSubPr>
           <m:e>
             <m:r>
               <w:rPr>
                 <w:rFonts w:ascii="Cambria Math" w:hAnsi="Cambria Math"/>
               </w:rPr>
-              <m:t xml:space="preserve">𝑀</m:t>
+              <m:t>M</m:t>
             </m:r>
           </m:e>
           <m:sub>
@@ -1495,21 +1610,30 @@
               <w:rPr>
                 <w:rFonts w:ascii="Cambria Math" w:hAnsi="Cambria Math"/>
               </w:rPr>
-              <m:t xml:space="preserve">h𝑖𝑑𝑑𝑒𝑛</m:t>
+              <m:t>h</m:t>
+            </m:r>
+            <m:r>
+              <w:rPr>
+                <w:rFonts w:ascii="Cambria Math" w:hAnsi="Cambria Math"/>
+              </w:rPr>
+              <m:t>idden</m:t>
             </m:r>
           </m:sub>
         </m:sSub>
         <m:d>
           <m:dPr>
-            <m:begChr m:val="("/>
-            <m:endChr m:val=")"/>
+            <m:ctrlPr>
+              <w:rPr>
+                <w:rFonts w:ascii="Cambria Math" w:hAnsi="Cambria Math"/>
+              </w:rPr>
+            </m:ctrlPr>
           </m:dPr>
           <m:e>
             <m:r>
               <w:rPr>
                 <w:rFonts w:ascii="Cambria Math" w:hAnsi="Cambria Math"/>
               </w:rPr>
-              <m:t xml:space="preserve">𝐶</m:t>
+              <m:t>C</m:t>
             </m:r>
           </m:e>
         </m:d>
@@ -1517,15 +1641,22 @@
           <w:rPr>
             <w:rFonts w:ascii="Cambria Math" w:hAnsi="Cambria Math"/>
           </w:rPr>
-          <m:t xml:space="preserve">+</m:t>
+          <m:t>+</m:t>
         </m:r>
         <m:sSub>
+          <m:sSubPr>
+            <m:ctrlPr>
+              <w:rPr>
+                <w:rFonts w:ascii="Cambria Math" w:hAnsi="Cambria Math"/>
+              </w:rPr>
+            </m:ctrlPr>
+          </m:sSubPr>
           <m:e>
             <m:r>
               <w:rPr>
                 <w:rFonts w:ascii="Cambria Math" w:hAnsi="Cambria Math"/>
               </w:rPr>
-              <m:t xml:space="preserve">𝑀</m:t>
+              <m:t>M</m:t>
             </m:r>
           </m:e>
           <m:sub>
@@ -1533,21 +1664,24 @@
               <w:rPr>
                 <w:rFonts w:ascii="Cambria Math" w:hAnsi="Cambria Math"/>
               </w:rPr>
-              <m:t xml:space="preserve">𝑣𝑖𝑠𝑖𝑏𝑙𝑒</m:t>
+              <m:t>visible</m:t>
             </m:r>
           </m:sub>
         </m:sSub>
         <m:d>
           <m:dPr>
-            <m:begChr m:val="("/>
-            <m:endChr m:val=")"/>
+            <m:ctrlPr>
+              <w:rPr>
+                <w:rFonts w:ascii="Cambria Math" w:hAnsi="Cambria Math"/>
+              </w:rPr>
+            </m:ctrlPr>
           </m:dPr>
           <m:e>
             <m:r>
               <w:rPr>
                 <w:rFonts w:ascii="Cambria Math" w:hAnsi="Cambria Math"/>
               </w:rPr>
-              <m:t xml:space="preserve">𝐶</m:t>
+              <m:t>C</m:t>
             </m:r>
           </m:e>
         </m:d>
@@ -1556,16 +1690,8 @@
     <w:p>
       <w:pPr>
         <w:pStyle w:val="ListParagraph"/>
-        <w:numPr>
-          <w:ilvl w:val="0"/>
-          <w:numId w:val="0"/>
-        </w:numPr>
-        <w:ind w:hanging="0"/>
-        <w:rPr/>
-      </w:pPr>
-      <w:r>
-        <w:rPr/>
-      </w:r>
+        <w:ind w:left="0"/>
+      </w:pPr>
     </w:p>
     <w:p>
       <w:pPr>
@@ -1575,28 +1701,109 @@
           <w:numId w:val="1"/>
         </w:numPr>
         <w:rPr>
-          <w:rFonts w:ascii="Calibri Light" w:hAnsi="Calibri Light" w:eastAsia="Calibri Light" w:cs="Calibri Light" w:asciiTheme="majorAscii" w:cstheme="majorAscii" w:eastAsiaTheme="majorAscii" w:hAnsiTheme="majorAscii"/>
-          <w:b/>
-          <w:b/>
-          <w:bCs/>
-          <w:position w:val="0"/>
-          <w:sz w:val="24"/>
+          <w:rFonts w:asciiTheme="majorHAnsi" w:eastAsiaTheme="majorEastAsia" w:hAnsiTheme="majorHAnsi" w:cstheme="majorBidi"/>
+          <w:b/>
+          <w:bCs/>
           <w:sz w:val="24"/>
           <w:szCs w:val="24"/>
           <w:u w:val="single"/>
-          <w:vertAlign w:val="baseline"/>
-        </w:rPr>
-      </w:pPr>
-      <w:r>
-        <w:rPr>
-          <w:rFonts w:eastAsia="Calibri Light" w:cs="Calibri Light" w:ascii="Calibri Light" w:hAnsi="Calibri Light" w:asciiTheme="majorAscii" w:cstheme="majorAscii" w:eastAsiaTheme="majorAscii" w:hAnsiTheme="majorAscii"/>
+        </w:rPr>
+      </w:pPr>
+      <w:proofErr w:type="spellStart"/>
+      <w:r>
+        <w:rPr>
+          <w:rFonts w:asciiTheme="majorHAnsi" w:eastAsiaTheme="majorEastAsia" w:hAnsiTheme="majorHAnsi" w:cstheme="majorBidi"/>
           <w:b/>
           <w:bCs/>
           <w:sz w:val="24"/>
           <w:szCs w:val="24"/>
           <w:u w:val="single"/>
         </w:rPr>
-        <w:t xml:space="preserve">NHMd (Number of Hidden Methods defined) : </w:t>
+        <w:t>NHMd</w:t>
+      </w:r>
+      <w:proofErr w:type="spellEnd"/>
+      <w:r>
+        <w:rPr>
+          <w:rFonts w:asciiTheme="majorHAnsi" w:eastAsiaTheme="majorEastAsia" w:hAnsiTheme="majorHAnsi" w:cstheme="majorBidi"/>
+          <w:b/>
+          <w:bCs/>
+          <w:sz w:val="24"/>
+          <w:szCs w:val="24"/>
+          <w:u w:val="single"/>
+        </w:rPr>
+        <w:t xml:space="preserve"> (</w:t>
+      </w:r>
+      <w:proofErr w:type="spellStart"/>
+      <w:r>
+        <w:rPr>
+          <w:rFonts w:asciiTheme="majorHAnsi" w:eastAsiaTheme="majorEastAsia" w:hAnsiTheme="majorHAnsi" w:cstheme="majorBidi"/>
+          <w:b/>
+          <w:bCs/>
+          <w:sz w:val="24"/>
+          <w:szCs w:val="24"/>
+          <w:u w:val="single"/>
+        </w:rPr>
+        <w:t>Number</w:t>
+      </w:r>
+      <w:proofErr w:type="spellEnd"/>
+      <w:r>
+        <w:rPr>
+          <w:rFonts w:asciiTheme="majorHAnsi" w:eastAsiaTheme="majorEastAsia" w:hAnsiTheme="majorHAnsi" w:cstheme="majorBidi"/>
+          <w:b/>
+          <w:bCs/>
+          <w:sz w:val="24"/>
+          <w:szCs w:val="24"/>
+          <w:u w:val="single"/>
+        </w:rPr>
+        <w:t xml:space="preserve"> of </w:t>
+      </w:r>
+      <w:proofErr w:type="spellStart"/>
+      <w:r>
+        <w:rPr>
+          <w:rFonts w:asciiTheme="majorHAnsi" w:eastAsiaTheme="majorEastAsia" w:hAnsiTheme="majorHAnsi" w:cstheme="majorBidi"/>
+          <w:b/>
+          <w:bCs/>
+          <w:sz w:val="24"/>
+          <w:szCs w:val="24"/>
+          <w:u w:val="single"/>
+        </w:rPr>
+        <w:t>Hidden</w:t>
+      </w:r>
+      <w:proofErr w:type="spellEnd"/>
+      <w:r>
+        <w:rPr>
+          <w:rFonts w:asciiTheme="majorHAnsi" w:eastAsiaTheme="majorEastAsia" w:hAnsiTheme="majorHAnsi" w:cstheme="majorBidi"/>
+          <w:b/>
+          <w:bCs/>
+          <w:sz w:val="24"/>
+          <w:szCs w:val="24"/>
+          <w:u w:val="single"/>
+        </w:rPr>
+        <w:t xml:space="preserve"> Methods </w:t>
+      </w:r>
+      <w:proofErr w:type="spellStart"/>
+      <w:r>
+        <w:rPr>
+          <w:rFonts w:asciiTheme="majorHAnsi" w:eastAsiaTheme="majorEastAsia" w:hAnsiTheme="majorHAnsi" w:cstheme="majorBidi"/>
+          <w:b/>
+          <w:bCs/>
+          <w:sz w:val="24"/>
+          <w:szCs w:val="24"/>
+          <w:u w:val="single"/>
+        </w:rPr>
+        <w:t>defined</w:t>
+      </w:r>
+      <w:proofErr w:type="spellEnd"/>
+      <w:r>
+        <w:rPr>
+          <w:rFonts w:asciiTheme="majorHAnsi" w:eastAsiaTheme="majorEastAsia" w:hAnsiTheme="majorHAnsi" w:cstheme="majorBidi"/>
+          <w:b/>
+          <w:bCs/>
+          <w:sz w:val="24"/>
+          <w:szCs w:val="24"/>
+          <w:u w:val="single"/>
+        </w:rPr>
+        <w:t xml:space="preserve">) : </w:t>
       </w:r>
     </w:p>
     <w:p>
@@ -1607,89 +1814,95 @@
           <w:numId w:val="1"/>
         </w:numPr>
         <w:rPr>
-          <w:rFonts w:ascii="Calibri Light" w:hAnsi="Calibri Light" w:eastAsia="Calibri Light" w:cs="Calibri Light" w:asciiTheme="majorAscii" w:cstheme="majorAscii" w:eastAsiaTheme="majorAscii" w:hAnsiTheme="majorAscii"/>
-          <w:b/>
-          <w:b/>
-          <w:bCs/>
-          <w:position w:val="0"/>
-          <w:sz w:val="24"/>
+          <w:rFonts w:asciiTheme="majorHAnsi" w:eastAsiaTheme="majorEastAsia" w:hAnsiTheme="majorHAnsi" w:cstheme="majorBidi"/>
+          <w:b/>
+          <w:bCs/>
           <w:sz w:val="24"/>
           <w:szCs w:val="24"/>
           <w:u w:val="single"/>
-          <w:vertAlign w:val="baseline"/>
-        </w:rPr>
-      </w:pPr>
-      <w:r>
-        <w:rPr>
-          <w:b/>
-          <w:bCs/>
-          <w:position w:val="0"/>
-          <w:sz w:val="22"/>
-          <w:sz w:val="22"/>
-          <w:szCs w:val="22"/>
-          <w:u w:val="none"/>
-          <w:vertAlign w:val="baseline"/>
-        </w:rPr>
-        <w:t xml:space="preserve">Description : </w:t>
-      </w:r>
-      <w:r>
-        <w:rPr>
-          <w:b w:val="false"/>
-          <w:bCs w:val="false"/>
-          <w:position w:val="0"/>
-          <w:sz w:val="20"/>
+        </w:rPr>
+      </w:pPr>
+      <w:proofErr w:type="gramStart"/>
+      <w:r>
+        <w:rPr>
+          <w:b/>
+          <w:bCs/>
+          <w:u w:val="single"/>
+        </w:rPr>
+        <w:t>Définition</w:t>
+      </w:r>
+      <w:r>
+        <w:rPr>
+          <w:b/>
+          <w:bCs/>
+        </w:rPr>
+        <w:t>:</w:t>
+      </w:r>
+      <w:proofErr w:type="gramEnd"/>
+      <w:r>
+        <w:rPr>
+          <w:b/>
+          <w:bCs/>
+        </w:rPr>
+        <w:t xml:space="preserve"> </w:t>
+      </w:r>
+      <w:r>
+        <w:rPr>
           <w:sz w:val="20"/>
           <w:szCs w:val="20"/>
-          <w:u w:val="none"/>
-          <w:vertAlign w:val="baseline"/>
-        </w:rPr>
-        <w:t>c'est une métrique de niveau classe qui retourne la somme de toutes les méthodes cachées déclaré par une classe donnée.</w:t>
+        </w:rPr>
+        <w:t xml:space="preserve">c'est une métrique de niveau classe qui retourne la somme de toutes les méthodes cachées </w:t>
+      </w:r>
+      <w:r>
+        <w:rPr>
+          <w:sz w:val="20"/>
+          <w:szCs w:val="20"/>
+        </w:rPr>
+        <w:t>déclaré par une classe donnée.</w:t>
       </w:r>
     </w:p>
     <w:p>
       <w:pPr>
         <w:pStyle w:val="ListParagraph"/>
-        <w:numPr>
-          <w:ilvl w:val="0"/>
-          <w:numId w:val="0"/>
-        </w:numPr>
-        <w:ind w:hanging="0"/>
-        <w:rPr/>
-      </w:pPr>
-      <w:r>
-        <w:rPr/>
-      </w:r>
+        <w:ind w:left="0"/>
+      </w:pPr>
     </w:p>
     <w:p>
       <w:pPr>
         <w:pStyle w:val="TITRE"/>
-        <w:numPr>
-          <w:ilvl w:val="0"/>
-          <w:numId w:val="1"/>
-        </w:numPr>
-        <w:rPr>
-          <w:b/>
-          <w:b/>
-          <w:bCs/>
-          <w:position w:val="0"/>
-          <w:sz w:val="24"/>
-          <w:sz w:val="24"/>
-          <w:szCs w:val="24"/>
-          <w:vertAlign w:val="baseline"/>
-        </w:rPr>
-      </w:pPr>
-      <w:r>
-        <w:rPr>
-          <w:b/>
-          <w:bCs/>
-          <w:position w:val="0"/>
-          <w:sz w:val="24"/>
-          <w:sz w:val="24"/>
-          <w:szCs w:val="24"/>
-          <w:u w:val="single"/>
-          <w:vertAlign w:val="baseline"/>
-        </w:rPr>
-        <w:t>NHMi (Number of Hidden Methods inherited) :</w:t>
+        <w:ind w:hanging="360"/>
+      </w:pPr>
+      <w:proofErr w:type="spellStart"/>
+      <w:r>
+        <w:t>NHMi</w:t>
+      </w:r>
+      <w:proofErr w:type="spellEnd"/>
+      <w:r>
+        <w:t xml:space="preserve"> (</w:t>
+      </w:r>
+      <w:proofErr w:type="spellStart"/>
+      <w:r>
+        <w:t>Number</w:t>
+      </w:r>
+      <w:proofErr w:type="spellEnd"/>
+      <w:r>
+        <w:t xml:space="preserve"> of </w:t>
+      </w:r>
+      <w:proofErr w:type="spellStart"/>
+      <w:r>
+        <w:t>Hidden</w:t>
+      </w:r>
+      <w:proofErr w:type="spellEnd"/>
+      <w:r>
+        <w:t xml:space="preserve"> Methods </w:t>
+      </w:r>
+      <w:proofErr w:type="spellStart"/>
+      <w:r>
+        <w:t>inherited</w:t>
+      </w:r>
+      <w:proofErr w:type="spellEnd"/>
+      <w:r>
+        <w:t>) :</w:t>
       </w:r>
     </w:p>
     <w:p>
@@ -1699,79 +1912,66 @@
           <w:ilvl w:val="1"/>
           <w:numId w:val="1"/>
         </w:numPr>
-        <w:spacing w:before="0" w:after="160"/>
-        <w:contextualSpacing/>
-        <w:rPr>
-          <w:b/>
-          <w:b/>
-          <w:bCs/>
-          <w:position w:val="0"/>
-          <w:sz w:val="24"/>
-          <w:sz w:val="24"/>
-          <w:szCs w:val="24"/>
-          <w:vertAlign w:val="baseline"/>
-        </w:rPr>
-      </w:pPr>
-      <w:r>
-        <w:rPr>
-          <w:b/>
-          <w:bCs/>
-          <w:position w:val="0"/>
-          <w:sz w:val="22"/>
+      </w:pPr>
+      <w:proofErr w:type="gramStart"/>
+      <w:r>
+        <w:rPr>
+          <w:u w:val="none"/>
+        </w:rPr>
+        <w:t>Définition</w:t>
+      </w:r>
+      <w:r>
+        <w:rPr>
           <w:sz w:val="22"/>
           <w:szCs w:val="22"/>
           <w:u w:val="none"/>
-          <w:vertAlign w:val="baseline"/>
-        </w:rPr>
-        <w:t>Description :</w:t>
-      </w:r>
-      <w:r>
-        <w:rPr>
-          <w:b w:val="false"/>
-          <w:bCs w:val="false"/>
-          <w:position w:val="0"/>
-          <w:sz w:val="20"/>
+        </w:rPr>
+        <w:t>:</w:t>
+      </w:r>
+      <w:proofErr w:type="gramEnd"/>
+      <w:r>
+        <w:rPr>
+          <w:b w:val="0"/>
+          <w:bCs w:val="0"/>
           <w:sz w:val="20"/>
           <w:szCs w:val="20"/>
           <w:u w:val="none"/>
-          <w:vertAlign w:val="baseline"/>
         </w:rPr>
         <w:t xml:space="preserve"> </w:t>
       </w:r>
       <w:r>
         <w:rPr>
           <w:rFonts w:ascii="Calibri" w:hAnsi="Calibri"/>
-          <w:b w:val="false"/>
-          <w:bCs w:val="false"/>
-          <w:position w:val="0"/>
-          <w:sz w:val="20"/>
+          <w:b w:val="0"/>
+          <w:bCs w:val="0"/>
           <w:sz w:val="20"/>
           <w:szCs w:val="20"/>
           <w:u w:val="none"/>
-          <w:vertAlign w:val="baseline"/>
         </w:rPr>
         <w:t>c'est une métrique de niveau héritage qui retourne la somme de toutes la méthode cachée hérite par la classe parent d'une classe donnée.</w:t>
       </w:r>
     </w:p>
     <w:sectPr>
-      <w:type w:val="nextPage"/>
       <w:pgSz w:w="11906" w:h="16838"/>
-      <w:pgMar w:left="720" w:right="720" w:gutter="0" w:header="0" w:top="720" w:footer="0" w:bottom="720"/>
-      <w:pgNumType w:fmt="decimal"/>
-      <w:formProt w:val="false"/>
-      <w:textDirection w:val="lrTb"/>
-      <w:docGrid w:type="default" w:linePitch="360" w:charSpace="4096"/>
+      <w:pgMar w:top="720" w:right="720" w:bottom="720" w:left="720" w:header="0" w:footer="0" w:gutter="0"/>
+      <w:cols w:space="720"/>
+      <w:formProt w:val="0"/>
+      <w:docGrid w:linePitch="360" w:charSpace="4096"/>
     </w:sectPr>
   </w:body>
 </w:document>
 </file>
 
 <file path=word/numbering.xml><?xml version="1.0" encoding="utf-8"?>
-<w:numbering xmlns:w="http://schemas.openxmlformats.org/wordprocessingml/2006/main" xmlns:o="urn:schemas-microsoft-com:office:office" xmlns:r="http://schemas.openxmlformats.org/officeDocument/2006/relationships" xmlns:v="urn:schemas-microsoft-com:vml" xmlns:mc="http://schemas.openxmlformats.org/markup-compatibility/2006" xmlns:w14="http://schemas.microsoft.com/office/word/2010/wordml" mc:Ignorable="w14">
-  <w:abstractNum w:abstractNumId="1">
+<w:numbering xmlns:wpc="http://schemas.microsoft.com/office/word/2010/wordprocessingCanvas" xmlns:cx="http://schemas.microsoft.com/office/drawing/2014/chartex" xmlns:cx1="http://schemas.microsoft.com/office/drawing/2015/9/8/chartex" xmlns:cx2="http://schemas.microsoft.com/office/drawing/2015/10/21/chartex" xmlns:cx3="http://schemas.microsoft.com/office/drawing/2016/5/9/chartex" xmlns:cx4="http://schemas.microsoft.com/office/drawing/2016/5/10/chartex" xmlns:cx5="http://schemas.microsoft.com/office/drawing/2016/5/11/chartex" xmlns:cx6="http://schemas.microsoft.com/office/drawing/2016/5/12/chartex" xmlns:cx7="http://schemas.microsoft.com/office/drawing/2016/5/13/chartex" xmlns:cx8="http://schemas.microsoft.com/office/drawing/2016/5/14/chartex" xmlns:mc="http://schemas.openxmlformats.org/markup-compatibility/2006" xmlns:aink="http://schemas.microsoft.com/office/drawing/2016/ink" xmlns:am3d="http://schemas.microsoft.com/office/drawing/2017/model3d" xmlns:o="urn:schemas-microsoft-com:office:office" xmlns:r="http://schemas.openxmlformats.org/officeDocument/2006/relationships" xmlns:m="http://schemas.openxmlformats.org/officeDocument/2006/math" xmlns:v="urn:schemas-microsoft-com:vml" xmlns:wp14="http://schemas.microsoft.com/office/word/2010/wordprocessingDrawing" xmlns:wp="http://schemas.openxmlformats.org/drawingml/2006/wordprocessingDrawing" xmlns:w10="urn:schemas-microsoft-com:office:word" xmlns:w="http://schemas.openxmlformats.org/wordprocessingml/2006/main" xmlns:w14="http://schemas.microsoft.com/office/word/2010/wordml" xmlns:w15="http://schemas.microsoft.com/office/word/2012/wordml" xmlns:w16cex="http://schemas.microsoft.com/office/word/2018/wordml/cex" xmlns:w16cid="http://schemas.microsoft.com/office/word/2016/wordml/cid" xmlns:w16="http://schemas.microsoft.com/office/word/2018/wordml" xmlns:w16sdtdh="http://schemas.microsoft.com/office/word/2020/wordml/sdtdatahash" xmlns:w16se="http://schemas.microsoft.com/office/word/2015/wordml/symex" xmlns:wpg="http://schemas.microsoft.com/office/word/2010/wordprocessingGroup" xmlns:wpi="http://schemas.microsoft.com/office/word/2010/wordprocessingInk" xmlns:wne="http://schemas.microsoft.com/office/word/2006/wordml" xmlns:wps="http://schemas.microsoft.com/office/word/2010/wordprocessingShape" mc:Ignorable="w14 w15 w16se w16cid w16 w16cex w16sdtdh wp14">
+  <w:abstractNum w:abstractNumId="0" w15:restartNumberingAfterBreak="0">
+    <w:nsid w:val="2EA6410A"/>
+    <w:multiLevelType w:val="multilevel"/>
+    <w:tmpl w:val="B0505F0C"/>
     <w:lvl w:ilvl="0">
       <w:start w:val="1"/>
       <w:numFmt w:val="decimal"/>
+      <w:pStyle w:val="TITRE"/>
       <w:lvlText w:val="%1)"/>
       <w:lvlJc w:val="left"/>
       <w:pPr>
@@ -1780,11 +1980,11 @@
         </w:tabs>
         <w:ind w:left="720" w:hanging="360"/>
       </w:pPr>
-      <w:rPr/>
     </w:lvl>
     <w:lvl w:ilvl="1">
       <w:start w:val="1"/>
       <w:numFmt w:val="lowerLetter"/>
+      <w:pStyle w:val="SOUSTITRE"/>
       <w:lvlText w:val="%2)"/>
       <w:lvlJc w:val="left"/>
       <w:pPr>
@@ -1793,7 +1993,6 @@
         </w:tabs>
         <w:ind w:left="1440" w:hanging="360"/>
       </w:pPr>
-      <w:rPr/>
     </w:lvl>
     <w:lvl w:ilvl="2">
       <w:start w:val="1"/>
@@ -1806,7 +2005,6 @@
         </w:tabs>
         <w:ind w:left="2160" w:hanging="180"/>
       </w:pPr>
-      <w:rPr/>
     </w:lvl>
     <w:lvl w:ilvl="3">
       <w:start w:val="1"/>
@@ -1819,7 +2017,6 @@
         </w:tabs>
         <w:ind w:left="2880" w:hanging="360"/>
       </w:pPr>
-      <w:rPr/>
     </w:lvl>
     <w:lvl w:ilvl="4">
       <w:start w:val="1"/>
@@ -1832,7 +2029,6 @@
         </w:tabs>
         <w:ind w:left="3600" w:hanging="360"/>
       </w:pPr>
-      <w:rPr/>
     </w:lvl>
     <w:lvl w:ilvl="5">
       <w:start w:val="1"/>
@@ -1845,7 +2041,6 @@
         </w:tabs>
         <w:ind w:left="4320" w:hanging="180"/>
       </w:pPr>
-      <w:rPr/>
     </w:lvl>
     <w:lvl w:ilvl="6">
       <w:start w:val="1"/>
@@ -1858,7 +2053,6 @@
         </w:tabs>
         <w:ind w:left="5040" w:hanging="360"/>
       </w:pPr>
-      <w:rPr/>
     </w:lvl>
     <w:lvl w:ilvl="7">
       <w:start w:val="1"/>
@@ -1871,7 +2065,6 @@
         </w:tabs>
         <w:ind w:left="5760" w:hanging="360"/>
       </w:pPr>
-      <w:rPr/>
     </w:lvl>
     <w:lvl w:ilvl="8">
       <w:start w:val="1"/>
@@ -1884,10 +2077,12 @@
         </w:tabs>
         <w:ind w:left="6480" w:hanging="180"/>
       </w:pPr>
-      <w:rPr/>
     </w:lvl>
   </w:abstractNum>
-  <w:abstractNum w:abstractNumId="2">
+  <w:abstractNum w:abstractNumId="1" w15:restartNumberingAfterBreak="0">
+    <w:nsid w:val="70703C1A"/>
+    <w:multiLevelType w:val="multilevel"/>
+    <w:tmpl w:val="D668FEA2"/>
     <w:lvl w:ilvl="0">
       <w:start w:val="1"/>
       <w:numFmt w:val="none"/>
@@ -1898,7 +2093,7 @@
         <w:tabs>
           <w:tab w:val="num" w:pos="0"/>
         </w:tabs>
-        <w:ind w:left="0" w:hanging="0"/>
+        <w:ind w:left="0" w:firstLine="0"/>
       </w:pPr>
     </w:lvl>
     <w:lvl w:ilvl="1">
@@ -1911,7 +2106,7 @@
         <w:tabs>
           <w:tab w:val="num" w:pos="0"/>
         </w:tabs>
-        <w:ind w:left="0" w:hanging="0"/>
+        <w:ind w:left="0" w:firstLine="0"/>
       </w:pPr>
     </w:lvl>
     <w:lvl w:ilvl="2">
@@ -1924,7 +2119,7 @@
         <w:tabs>
           <w:tab w:val="num" w:pos="0"/>
         </w:tabs>
-        <w:ind w:left="0" w:hanging="0"/>
+        <w:ind w:left="0" w:firstLine="0"/>
       </w:pPr>
     </w:lvl>
     <w:lvl w:ilvl="3">
@@ -1937,7 +2132,7 @@
         <w:tabs>
           <w:tab w:val="num" w:pos="0"/>
         </w:tabs>
-        <w:ind w:left="0" w:hanging="0"/>
+        <w:ind w:left="0" w:firstLine="0"/>
       </w:pPr>
     </w:lvl>
     <w:lvl w:ilvl="4">
@@ -1950,7 +2145,7 @@
         <w:tabs>
           <w:tab w:val="num" w:pos="0"/>
         </w:tabs>
-        <w:ind w:left="0" w:hanging="0"/>
+        <w:ind w:left="0" w:firstLine="0"/>
       </w:pPr>
     </w:lvl>
     <w:lvl w:ilvl="5">
@@ -1963,7 +2158,7 @@
         <w:tabs>
           <w:tab w:val="num" w:pos="0"/>
         </w:tabs>
-        <w:ind w:left="0" w:hanging="0"/>
+        <w:ind w:left="0" w:firstLine="0"/>
       </w:pPr>
     </w:lvl>
     <w:lvl w:ilvl="6">
@@ -1976,7 +2171,7 @@
         <w:tabs>
           <w:tab w:val="num" w:pos="0"/>
         </w:tabs>
-        <w:ind w:left="0" w:hanging="0"/>
+        <w:ind w:left="0" w:firstLine="0"/>
       </w:pPr>
     </w:lvl>
     <w:lvl w:ilvl="7">
@@ -1989,7 +2184,7 @@
         <w:tabs>
           <w:tab w:val="num" w:pos="0"/>
         </w:tabs>
-        <w:ind w:left="0" w:hanging="0"/>
+        <w:ind w:left="0" w:firstLine="0"/>
       </w:pPr>
     </w:lvl>
     <w:lvl w:ilvl="8">
@@ -2002,25 +2197,25 @@
         <w:tabs>
           <w:tab w:val="num" w:pos="0"/>
         </w:tabs>
-        <w:ind w:left="0" w:hanging="0"/>
+        <w:ind w:left="0" w:firstLine="0"/>
       </w:pPr>
     </w:lvl>
   </w:abstractNum>
   <w:num w:numId="1">
-    <w:abstractNumId w:val="1"/>
+    <w:abstractNumId w:val="0"/>
   </w:num>
   <w:num w:numId="2">
-    <w:abstractNumId w:val="2"/>
+    <w:abstractNumId w:val="1"/>
   </w:num>
 </w:numbering>
 </file>
 
 <file path=word/styles.xml><?xml version="1.0" encoding="utf-8"?>
-<w:styles xmlns:w="http://schemas.openxmlformats.org/wordprocessingml/2006/main" xmlns:w14="http://schemas.microsoft.com/office/word/2010/wordml" xmlns:mc="http://schemas.openxmlformats.org/markup-compatibility/2006" mc:Ignorable="w14">
+<w:styles xmlns:mc="http://schemas.openxmlformats.org/markup-compatibility/2006" xmlns:r="http://schemas.openxmlformats.org/officeDocument/2006/relationships" xmlns:w="http://schemas.openxmlformats.org/wordprocessingml/2006/main" xmlns:w14="http://schemas.microsoft.com/office/word/2010/wordml" xmlns:w15="http://schemas.microsoft.com/office/word/2012/wordml" xmlns:w16cex="http://schemas.microsoft.com/office/word/2018/wordml/cex" xmlns:w16cid="http://schemas.microsoft.com/office/word/2016/wordml/cid" xmlns:w16="http://schemas.microsoft.com/office/word/2018/wordml" xmlns:w16sdtdh="http://schemas.microsoft.com/office/word/2020/wordml/sdtdatahash" xmlns:w16se="http://schemas.microsoft.com/office/word/2015/wordml/symex" mc:Ignorable="w14 w15 w16se w16cid w16 w16cex w16sdtdh">
   <w:docDefaults>
     <w:rPrDefault>
       <w:rPr>
-        <w:rFonts w:ascii="Calibri" w:hAnsi="Calibri" w:eastAsia="Calibri" w:cs="" w:asciiTheme="minorHAnsi" w:cstheme="minorBidi" w:eastAsiaTheme="minorHAnsi" w:hAnsiTheme="minorHAnsi"/>
+        <w:rFonts w:asciiTheme="minorHAnsi" w:eastAsiaTheme="minorHAnsi" w:hAnsiTheme="minorHAnsi" w:cstheme="minorBidi"/>
         <w:sz w:val="22"/>
         <w:szCs w:val="22"/>
         <w:lang w:val="fr-FR" w:eastAsia="en-US" w:bidi="ar-SA"/>
@@ -2028,21 +2223,21 @@
     </w:rPrDefault>
     <w:pPrDefault>
       <w:pPr>
-        <w:suppressAutoHyphens w:val="true"/>
+        <w:suppressAutoHyphens/>
       </w:pPr>
     </w:pPrDefault>
   </w:docDefaults>
-  <w:latentStyles w:defLockedState="0" w:defUIPriority="99" w:defSemiHidden="0" w:defUnhideWhenUsed="0" w:defQFormat="0" w:count="371">
+  <w:latentStyles w:defLockedState="0" w:defUIPriority="99" w:defSemiHidden="0" w:defUnhideWhenUsed="0" w:defQFormat="0" w:count="376">
     <w:lsdException w:name="Normal" w:uiPriority="0" w:qFormat="1"/>
     <w:lsdException w:name="heading 1" w:uiPriority="9" w:qFormat="1"/>
-    <w:lsdException w:name="heading 2" w:uiPriority="9" w:semiHidden="1" w:unhideWhenUsed="1" w:qFormat="1"/>
-    <w:lsdException w:name="heading 3" w:uiPriority="9" w:semiHidden="1" w:unhideWhenUsed="1" w:qFormat="1"/>
-    <w:lsdException w:name="heading 4" w:uiPriority="9" w:semiHidden="1" w:unhideWhenUsed="1" w:qFormat="1"/>
-    <w:lsdException w:name="heading 5" w:uiPriority="9" w:semiHidden="1" w:unhideWhenUsed="1" w:qFormat="1"/>
-    <w:lsdException w:name="heading 6" w:uiPriority="9" w:semiHidden="1" w:unhideWhenUsed="1" w:qFormat="1"/>
-    <w:lsdException w:name="heading 7" w:uiPriority="9" w:semiHidden="1" w:unhideWhenUsed="1" w:qFormat="1"/>
-    <w:lsdException w:name="heading 8" w:uiPriority="9" w:semiHidden="1" w:unhideWhenUsed="1" w:qFormat="1"/>
-    <w:lsdException w:name="heading 9" w:uiPriority="9" w:semiHidden="1" w:unhideWhenUsed="1" w:qFormat="1"/>
+    <w:lsdException w:name="heading 2" w:semiHidden="1" w:uiPriority="9" w:unhideWhenUsed="1" w:qFormat="1"/>
+    <w:lsdException w:name="heading 3" w:semiHidden="1" w:uiPriority="9" w:unhideWhenUsed="1" w:qFormat="1"/>
+    <w:lsdException w:name="heading 4" w:semiHidden="1" w:uiPriority="9" w:unhideWhenUsed="1" w:qFormat="1"/>
+    <w:lsdException w:name="heading 5" w:semiHidden="1" w:uiPriority="9" w:unhideWhenUsed="1" w:qFormat="1"/>
+    <w:lsdException w:name="heading 6" w:semiHidden="1" w:uiPriority="9" w:unhideWhenUsed="1" w:qFormat="1"/>
+    <w:lsdException w:name="heading 7" w:semiHidden="1" w:uiPriority="9" w:unhideWhenUsed="1" w:qFormat="1"/>
+    <w:lsdException w:name="heading 8" w:semiHidden="1" w:uiPriority="9" w:unhideWhenUsed="1" w:qFormat="1"/>
+    <w:lsdException w:name="heading 9" w:semiHidden="1" w:uiPriority="9" w:unhideWhenUsed="1" w:qFormat="1"/>
     <w:lsdException w:name="index 1" w:semiHidden="1" w:unhideWhenUsed="1"/>
     <w:lsdException w:name="index 2" w:semiHidden="1" w:unhideWhenUsed="1"/>
     <w:lsdException w:name="index 3" w:semiHidden="1" w:unhideWhenUsed="1"/>
@@ -2052,22 +2247,22 @@
     <w:lsdException w:name="index 7" w:semiHidden="1" w:unhideWhenUsed="1"/>
     <w:lsdException w:name="index 8" w:semiHidden="1" w:unhideWhenUsed="1"/>
     <w:lsdException w:name="index 9" w:semiHidden="1" w:unhideWhenUsed="1"/>
-    <w:lsdException w:name="toc 1" w:uiPriority="39" w:semiHidden="1" w:unhideWhenUsed="1"/>
-    <w:lsdException w:name="toc 2" w:uiPriority="39" w:semiHidden="1" w:unhideWhenUsed="1"/>
-    <w:lsdException w:name="toc 3" w:uiPriority="39" w:semiHidden="1" w:unhideWhenUsed="1"/>
-    <w:lsdException w:name="toc 4" w:uiPriority="39" w:semiHidden="1" w:unhideWhenUsed="1"/>
-    <w:lsdException w:name="toc 5" w:uiPriority="39" w:semiHidden="1" w:unhideWhenUsed="1"/>
-    <w:lsdException w:name="toc 6" w:uiPriority="39" w:semiHidden="1" w:unhideWhenUsed="1"/>
-    <w:lsdException w:name="toc 7" w:uiPriority="39" w:semiHidden="1" w:unhideWhenUsed="1"/>
-    <w:lsdException w:name="toc 8" w:uiPriority="39" w:semiHidden="1" w:unhideWhenUsed="1"/>
-    <w:lsdException w:name="toc 9" w:uiPriority="39" w:semiHidden="1" w:unhideWhenUsed="1"/>
+    <w:lsdException w:name="toc 1" w:semiHidden="1" w:uiPriority="39" w:unhideWhenUsed="1"/>
+    <w:lsdException w:name="toc 2" w:semiHidden="1" w:uiPriority="39" w:unhideWhenUsed="1"/>
+    <w:lsdException w:name="toc 3" w:semiHidden="1" w:uiPriority="39" w:unhideWhenUsed="1"/>
+    <w:lsdException w:name="toc 4" w:semiHidden="1" w:uiPriority="39" w:unhideWhenUsed="1"/>
+    <w:lsdException w:name="toc 5" w:semiHidden="1" w:uiPriority="39" w:unhideWhenUsed="1"/>
+    <w:lsdException w:name="toc 6" w:semiHidden="1" w:uiPriority="39" w:unhideWhenUsed="1"/>
+    <w:lsdException w:name="toc 7" w:semiHidden="1" w:uiPriority="39" w:unhideWhenUsed="1"/>
+    <w:lsdException w:name="toc 8" w:semiHidden="1" w:uiPriority="39" w:unhideWhenUsed="1"/>
+    <w:lsdException w:name="toc 9" w:semiHidden="1" w:uiPriority="39" w:unhideWhenUsed="1"/>
     <w:lsdException w:name="Normal Indent" w:semiHidden="1" w:unhideWhenUsed="1"/>
     <w:lsdException w:name="footnote text" w:semiHidden="1" w:unhideWhenUsed="1"/>
     <w:lsdException w:name="annotation text" w:semiHidden="1" w:unhideWhenUsed="1"/>
     <w:lsdException w:name="header" w:semiHidden="1" w:unhideWhenUsed="1"/>
     <w:lsdException w:name="footer" w:semiHidden="1" w:unhideWhenUsed="1"/>
     <w:lsdException w:name="index heading" w:semiHidden="1" w:unhideWhenUsed="1"/>
-    <w:lsdException w:name="caption" w:uiPriority="35" w:semiHidden="1" w:unhideWhenUsed="1" w:qFormat="1"/>
+    <w:lsdException w:name="caption" w:semiHidden="1" w:uiPriority="35" w:unhideWhenUsed="1" w:qFormat="1"/>
     <w:lsdException w:name="table of figures" w:semiHidden="1" w:unhideWhenUsed="1"/>
     <w:lsdException w:name="envelope address" w:semiHidden="1" w:unhideWhenUsed="1"/>
     <w:lsdException w:name="envelope return" w:semiHidden="1" w:unhideWhenUsed="1"/>
@@ -2098,7 +2293,7 @@
     <w:lsdException w:name="Title" w:uiPriority="10" w:qFormat="1"/>
     <w:lsdException w:name="Closing" w:semiHidden="1" w:unhideWhenUsed="1"/>
     <w:lsdException w:name="Signature" w:semiHidden="1" w:unhideWhenUsed="1"/>
-    <w:lsdException w:name="Default Paragraph Font" w:uiPriority="1" w:semiHidden="1" w:unhideWhenUsed="1"/>
+    <w:lsdException w:name="Default Paragraph Font" w:semiHidden="1" w:uiPriority="1" w:unhideWhenUsed="1"/>
     <w:lsdException w:name="Body Text" w:semiHidden="1" w:unhideWhenUsed="1"/>
     <w:lsdException w:name="Body Text Indent" w:semiHidden="1" w:unhideWhenUsed="1"/>
     <w:lsdException w:name="List Continue" w:semiHidden="1" w:unhideWhenUsed="1"/>
@@ -2138,7 +2333,6 @@
     <w:lsdException w:name="HTML Sample" w:semiHidden="1" w:unhideWhenUsed="1"/>
     <w:lsdException w:name="HTML Typewriter" w:semiHidden="1" w:unhideWhenUsed="1"/>
     <w:lsdException w:name="HTML Variable" w:semiHidden="1" w:unhideWhenUsed="1"/>
-    <w:lsdException w:name="Normal Table" w:semiHidden="1" w:unhideWhenUsed="1"/>
     <w:lsdException w:name="annotation subject" w:semiHidden="1" w:unhideWhenUsed="1"/>
     <w:lsdException w:name="No List" w:semiHidden="1" w:unhideWhenUsed="1"/>
     <w:lsdException w:name="Outline List 1" w:semiHidden="1" w:unhideWhenUsed="1"/>
@@ -2181,11 +2375,8 @@
     <w:lsdException w:name="Table Contemporary" w:semiHidden="1" w:unhideWhenUsed="1"/>
     <w:lsdException w:name="Table Elegant" w:semiHidden="1" w:unhideWhenUsed="1"/>
     <w:lsdException w:name="Table Professional" w:semiHidden="1" w:unhideWhenUsed="1"/>
-    <w:lsdException w:name="Table Subtle 1" w:semiHidden="1" w:unhideWhenUsed="1"/>
     <w:lsdException w:name="Table Subtle 2" w:semiHidden="1" w:unhideWhenUsed="1"/>
     <w:lsdException w:name="Table Web 1" w:semiHidden="1" w:unhideWhenUsed="1"/>
-    <w:lsdException w:name="Table Web 2" w:semiHidden="1" w:unhideWhenUsed="1"/>
-    <w:lsdException w:name="Table Web 3" w:semiHidden="1" w:unhideWhenUsed="1"/>
     <w:lsdException w:name="Balloon Text" w:semiHidden="1" w:unhideWhenUsed="1"/>
     <w:lsdException w:name="Table Grid" w:uiPriority="39"/>
     <w:lsdException w:name="Table Theme" w:semiHidden="1" w:unhideWhenUsed="1"/>
@@ -2298,8 +2489,8 @@
     <w:lsdException w:name="Subtle Reference" w:uiPriority="31" w:qFormat="1"/>
     <w:lsdException w:name="Intense Reference" w:uiPriority="32" w:qFormat="1"/>
     <w:lsdException w:name="Book Title" w:uiPriority="33" w:qFormat="1"/>
-    <w:lsdException w:name="Bibliography" w:uiPriority="37" w:semiHidden="1" w:unhideWhenUsed="1"/>
-    <w:lsdException w:name="TOC Heading" w:uiPriority="39" w:semiHidden="1" w:unhideWhenUsed="1" w:qFormat="1"/>
+    <w:lsdException w:name="Bibliography" w:semiHidden="1" w:uiPriority="37" w:unhideWhenUsed="1"/>
+    <w:lsdException w:name="TOC Heading" w:semiHidden="1" w:uiPriority="39" w:unhideWhenUsed="1" w:qFormat="1"/>
     <w:lsdException w:name="Plain Table 1" w:uiPriority="41"/>
     <w:lsdException w:name="Plain Table 2" w:uiPriority="42"/>
     <w:lsdException w:name="Plain Table 3" w:uiPriority="43"/>
@@ -2404,101 +2595,109 @@
     <w:lsdException w:name="List Table 5 Dark Accent 6" w:uiPriority="50"/>
     <w:lsdException w:name="List Table 6 Colorful Accent 6" w:uiPriority="51"/>
     <w:lsdException w:name="List Table 7 Colorful Accent 6" w:uiPriority="52"/>
+    <w:lsdException w:name="Mention" w:semiHidden="1" w:unhideWhenUsed="1"/>
+    <w:lsdException w:name="Smart Hyperlink" w:semiHidden="1" w:unhideWhenUsed="1"/>
+    <w:lsdException w:name="Hashtag" w:semiHidden="1" w:unhideWhenUsed="1"/>
+    <w:lsdException w:name="Unresolved Mention" w:semiHidden="1" w:unhideWhenUsed="1"/>
+    <w:lsdException w:name="Smart Link" w:semiHidden="1" w:unhideWhenUsed="1"/>
   </w:latentStyles>
-  <w:style w:type="paragraph" w:styleId="Normal" w:default="1">
+  <w:style w:type="paragraph" w:default="1" w:styleId="Normal">
     <w:name w:val="Normal"/>
     <w:qFormat/>
     <w:pPr>
-      <w:widowControl/>
-      <w:suppressAutoHyphens w:val="true"/>
-      <w:bidi w:val="0"/>
-      <w:spacing w:lineRule="auto" w:line="259" w:before="0" w:after="160"/>
-      <w:jc w:val="left"/>
+      <w:spacing w:after="160" w:line="259" w:lineRule="auto"/>
     </w:pPr>
-    <w:rPr>
-      <w:rFonts w:ascii="Calibri" w:hAnsi="Calibri" w:eastAsia="Calibri" w:cs="" w:asciiTheme="minorHAnsi" w:cstheme="minorBidi" w:eastAsiaTheme="minorHAnsi" w:hAnsiTheme="minorHAnsi"/>
-      <w:color w:val="auto"/>
-      <w:kern w:val="0"/>
-      <w:sz w:val="22"/>
-      <w:szCs w:val="22"/>
-      <w:lang w:val="fr-FR" w:eastAsia="en-US" w:bidi="ar-SA"/>
-    </w:rPr>
   </w:style>
-  <w:style w:type="character" w:styleId="DefaultParagraphFont" w:default="1">
+  <w:style w:type="character" w:default="1" w:styleId="DefaultParagraphFont">
     <w:name w:val="Default Paragraph Font"/>
     <w:uiPriority w:val="1"/>
     <w:semiHidden/>
     <w:unhideWhenUsed/>
-    <w:qFormat/>
-    <w:rPr/>
   </w:style>
-  <w:style w:type="character" w:styleId="TITREChar" w:customStyle="1">
+  <w:style w:type="table" w:default="1" w:styleId="TableNormal">
+    <w:name w:val="Normal Table"/>
+    <w:uiPriority w:val="99"/>
+    <w:semiHidden/>
+    <w:unhideWhenUsed/>
+    <w:tblPr>
+      <w:tblInd w:w="0" w:type="dxa"/>
+      <w:tblCellMar>
+        <w:top w:w="0" w:type="dxa"/>
+        <w:left w:w="108" w:type="dxa"/>
+        <w:bottom w:w="0" w:type="dxa"/>
+        <w:right w:w="108" w:type="dxa"/>
+      </w:tblCellMar>
+    </w:tblPr>
+  </w:style>
+  <w:style w:type="numbering" w:default="1" w:styleId="NoList">
+    <w:name w:val="No List"/>
+    <w:uiPriority w:val="99"/>
+    <w:semiHidden/>
+    <w:unhideWhenUsed/>
+  </w:style>
+  <w:style w:type="character" w:customStyle="1" w:styleId="TITREChar">
     <w:name w:val="TITRE Char"/>
     <w:basedOn w:val="DefaultParagraphFont"/>
     <w:link w:val="TITRE"/>
     <w:qFormat/>
-    <w:rsid w:val="0f811eae"/>
+    <w:rsid w:val="0F811EAE"/>
     <w:rPr>
-      <w:rFonts w:ascii="Calibri Light" w:hAnsi="Calibri Light" w:eastAsia="Calibri Light" w:cs="Calibri Light" w:asciiTheme="majorAscii" w:cstheme="majorAscii" w:eastAsiaTheme="majorAscii" w:hAnsiTheme="majorAscii"/>
+      <w:rFonts w:asciiTheme="majorHAnsi" w:eastAsiaTheme="majorEastAsia" w:hAnsiTheme="majorHAnsi" w:cstheme="majorBidi"/>
       <w:b/>
       <w:bCs/>
       <w:position w:val="0"/>
-      <w:sz w:val="24"/>
       <w:sz w:val="24"/>
       <w:szCs w:val="24"/>
       <w:u w:val="single"/>
       <w:vertAlign w:val="baseline"/>
     </w:rPr>
   </w:style>
-  <w:style w:type="character" w:styleId="SOUSTITREChar" w:customStyle="1">
+  <w:style w:type="character" w:customStyle="1" w:styleId="SOUSTITREChar">
     <w:name w:val="SOUS TITRE Char"/>
     <w:basedOn w:val="DefaultParagraphFont"/>
     <w:link w:val="SOUSTITRE"/>
     <w:qFormat/>
-    <w:rsid w:val="0f811eae"/>
+    <w:rsid w:val="0F811EAE"/>
     <w:rPr>
       <w:b/>
       <w:bCs/>
       <w:position w:val="0"/>
       <w:sz w:val="22"/>
-      <w:sz w:val="22"/>
       <w:szCs w:val="22"/>
       <w:vertAlign w:val="baseline"/>
     </w:rPr>
   </w:style>
-  <w:style w:type="paragraph" w:styleId="Heading">
+  <w:style w:type="paragraph" w:customStyle="1" w:styleId="Heading">
     <w:name w:val="Heading"/>
     <w:basedOn w:val="Normal"/>
-    <w:next w:val="TextBody"/>
+    <w:next w:val="BodyText"/>
     <w:qFormat/>
     <w:pPr>
-      <w:keepNext w:val="true"/>
+      <w:keepNext/>
       <w:spacing w:before="240" w:after="120"/>
     </w:pPr>
     <w:rPr>
-      <w:rFonts w:ascii="Liberation Sans" w:hAnsi="Liberation Sans" w:eastAsia="Noto Sans CJK SC" w:cs="Lohit Devanagari"/>
+      <w:rFonts w:ascii="Liberation Sans" w:eastAsia="Noto Sans CJK SC" w:hAnsi="Liberation Sans" w:cs="Lohit Devanagari"/>
       <w:sz w:val="28"/>
       <w:szCs w:val="28"/>
     </w:rPr>
   </w:style>
-  <w:style w:type="paragraph" w:styleId="TextBody">
+  <w:style w:type="paragraph" w:styleId="BodyText">
     <w:name w:val="Body Text"/>
     <w:basedOn w:val="Normal"/>
     <w:pPr>
-      <w:spacing w:lineRule="auto" w:line="276" w:before="0" w:after="140"/>
+      <w:spacing w:after="140" w:line="276" w:lineRule="auto"/>
     </w:pPr>
-    <w:rPr/>
   </w:style>
   <w:style w:type="paragraph" w:styleId="List">
     <w:name w:val="List"/>
-    <w:basedOn w:val="TextBody"/>
-    <w:pPr/>
+    <w:basedOn w:val="BodyText"/>
     <w:rPr>
       <w:rFonts w:cs="Lohit Devanagari"/>
     </w:rPr>
   </w:style>
   <w:style w:type="paragraph" w:styleId="Caption">
-    <w:name w:val="Caption"/>
+    <w:name w:val="caption"/>
     <w:basedOn w:val="Normal"/>
     <w:qFormat/>
     <w:pPr>
@@ -2513,7 +2712,7 @@
       <w:szCs w:val="24"/>
     </w:rPr>
   </w:style>
-  <w:style w:type="paragraph" w:styleId="Index">
+  <w:style w:type="paragraph" w:customStyle="1" w:styleId="Index">
     <w:name w:val="Index"/>
     <w:basedOn w:val="Normal"/>
     <w:qFormat/>
@@ -2524,58 +2723,47 @@
       <w:rFonts w:cs="Lohit Devanagari"/>
     </w:rPr>
   </w:style>
-  <w:style w:type="paragraph" w:styleId="SOUSTITRE" w:customStyle="1">
+  <w:style w:type="paragraph" w:customStyle="1" w:styleId="SOUSTITRE">
     <w:name w:val="SOUS TITRE"/>
     <w:basedOn w:val="Normal"/>
     <w:link w:val="SOUSTITREChar"/>
     <w:uiPriority w:val="1"/>
     <w:qFormat/>
-    <w:rsid w:val="0f811eae"/>
+    <w:rsid w:val="0F811EAE"/>
     <w:pPr>
       <w:numPr>
         <w:ilvl w:val="1"/>
         <w:numId w:val="1"/>
       </w:numPr>
-      <w:spacing w:before="0" w:after="160"/>
-      <w:ind w:left="720" w:hanging="0"/>
+      <w:ind w:left="720" w:firstLine="0"/>
       <w:contextualSpacing/>
     </w:pPr>
     <w:rPr>
       <w:b/>
       <w:bCs/>
-      <w:position w:val="0"/>
-      <w:sz w:val="22"/>
-      <w:sz w:val="22"/>
-      <w:szCs w:val="22"/>
-      <w:vertAlign w:val="baseline"/>
     </w:rPr>
   </w:style>
-  <w:style w:type="paragraph" w:styleId="TITRE" w:customStyle="1">
+  <w:style w:type="paragraph" w:customStyle="1" w:styleId="TITRE">
     <w:name w:val="TITRE"/>
     <w:basedOn w:val="Normal"/>
     <w:link w:val="TITREChar"/>
     <w:uiPriority w:val="1"/>
     <w:qFormat/>
-    <w:rsid w:val="0f811eae"/>
+    <w:rsid w:val="0F811EAE"/>
     <w:pPr>
       <w:numPr>
-        <w:ilvl w:val="0"/>
         <w:numId w:val="1"/>
       </w:numPr>
-      <w:spacing w:before="0" w:after="160"/>
-      <w:ind w:left="720" w:hanging="0"/>
+      <w:ind w:firstLine="0"/>
       <w:contextualSpacing/>
     </w:pPr>
     <w:rPr>
-      <w:rFonts w:ascii="Calibri Light" w:hAnsi="Calibri Light" w:eastAsia="Calibri Light" w:cs="Calibri Light" w:asciiTheme="majorAscii" w:cstheme="majorAscii" w:eastAsiaTheme="majorAscii" w:hAnsiTheme="majorAscii"/>
+      <w:rFonts w:asciiTheme="majorHAnsi" w:eastAsiaTheme="majorEastAsia" w:hAnsiTheme="majorHAnsi" w:cstheme="majorBidi"/>
       <w:b/>
       <w:bCs/>
-      <w:position w:val="0"/>
-      <w:sz w:val="24"/>
       <w:sz w:val="24"/>
       <w:szCs w:val="24"/>
       <w:u w:val="single"/>
-      <w:vertAlign w:val="baseline"/>
     </w:rPr>
   </w:style>
   <w:style w:type="paragraph" w:styleId="ListParagraph">
@@ -2584,32 +2772,9 @@
     <w:uiPriority w:val="34"/>
     <w:qFormat/>
     <w:pPr>
-      <w:spacing w:before="0" w:after="160"/>
-      <w:ind w:left="720" w:hanging="0"/>
+      <w:ind w:left="720"/>
       <w:contextualSpacing/>
     </w:pPr>
-    <w:rPr/>
-  </w:style>
-  <w:style w:type="numbering" w:styleId="NoList" w:default="1">
-    <w:name w:val="No List"/>
-    <w:uiPriority w:val="99"/>
-    <w:semiHidden/>
-    <w:unhideWhenUsed/>
-    <w:qFormat/>
-  </w:style>
-  <w:style w:type="table" w:default="1" w:styleId="TableNormal">
-    <w:name w:val="Normal Table"/>
-    <w:uiPriority w:val="99"/>
-    <w:semiHidden/>
-    <w:unhideWhenUsed/>
-    <w:tblPr>
-      <w:tblCellMar>
-        <w:top w:w="0" w:type="dxa"/>
-        <w:left w:w="108" w:type="dxa"/>
-        <w:bottom w:w="0" w:type="dxa"/>
-        <w:right w:w="108" w:type="dxa"/>
-      </w:tblCellMar>
-    </w:tblPr>
   </w:style>
 </w:styles>
 </file>

</xml_diff>